<commit_message>
Modificamos la documentación y agregamos archivo PDF
</commit_message>
<xml_diff>
--- a/docs/Documentación Sistema.docx
+++ b/docs/Documentación Sistema.docx
@@ -1,6 +1,6 @@
 
 <file path=word/document.xml><?xml version="1.0" encoding="utf-8"?>
-<w:document xmlns:wpc="http://schemas.microsoft.com/office/word/2010/wordprocessingCanvas" xmlns:mc="http://schemas.openxmlformats.org/markup-compatibility/2006" xmlns:o="urn:schemas-microsoft-com:office:office" xmlns:r="http://schemas.openxmlformats.org/officeDocument/2006/relationships" xmlns:m="http://schemas.openxmlformats.org/officeDocument/2006/math" xmlns:v="urn:schemas-microsoft-com:vml" xmlns:wp14="http://schemas.microsoft.com/office/word/2010/wordprocessingDrawing" xmlns:wp="http://schemas.openxmlformats.org/drawingml/2006/wordprocessingDrawing" xmlns:w10="urn:schemas-microsoft-com:office:word" xmlns:w="http://schemas.openxmlformats.org/wordprocessingml/2006/main" xmlns:w14="http://schemas.microsoft.com/office/word/2010/wordml" xmlns:w15="http://schemas.microsoft.com/office/word/2012/wordml" xmlns:wpg="http://schemas.microsoft.com/office/word/2010/wordprocessingGroup" xmlns:wpi="http://schemas.microsoft.com/office/word/2010/wordprocessingInk" xmlns:wne="http://schemas.microsoft.com/office/word/2006/wordml" xmlns:wps="http://schemas.microsoft.com/office/word/2010/wordprocessingShape" mc:Ignorable="w14 w15 wp14">
+<w:document xmlns:ve="http://schemas.openxmlformats.org/markup-compatibility/2006" xmlns:o="urn:schemas-microsoft-com:office:office" xmlns:r="http://schemas.openxmlformats.org/officeDocument/2006/relationships" xmlns:m="http://schemas.openxmlformats.org/officeDocument/2006/math" xmlns:v="urn:schemas-microsoft-com:vml" xmlns:wp="http://schemas.openxmlformats.org/drawingml/2006/wordprocessingDrawing" xmlns:w10="urn:schemas-microsoft-com:office:word" xmlns:w="http://schemas.openxmlformats.org/wordprocessingml/2006/main" xmlns:wne="http://schemas.microsoft.com/office/word/2006/wordml">
   <w:body>
     <w:p/>
     <w:p>
@@ -101,7 +101,7 @@
         </w:rPr>
         <w:t xml:space="preserve">Proyecto visible en: </w:t>
       </w:r>
-      <w:hyperlink r:id="rId7" w:history="1">
+      <w:hyperlink r:id="rId8" w:history="1">
         <w:r>
           <w:rPr>
             <w:rStyle w:val="Hipervnculo"/>
@@ -112,251 +112,477 @@
           <w:t>http://noehdez.info</w:t>
         </w:r>
       </w:hyperlink>
-      <w:r>
-        <w:rPr>
-          <w:b/>
-          <w:sz w:val="36"/>
-          <w:szCs w:val="36"/>
-        </w:rPr>
+    </w:p>
+    <w:p>
+      <w:pPr>
+        <w:jc w:val="center"/>
+        <w:rPr>
+          <w:b/>
+          <w:sz w:val="32"/>
+        </w:rPr>
+      </w:pPr>
+    </w:p>
+    <w:p>
+      <w:pPr>
+        <w:jc w:val="center"/>
+        <w:rPr>
+          <w:b/>
+          <w:sz w:val="32"/>
+        </w:rPr>
+      </w:pPr>
+    </w:p>
+    <w:p>
+      <w:pPr>
+        <w:jc w:val="center"/>
+        <w:rPr>
+          <w:b/>
+          <w:sz w:val="32"/>
+        </w:rPr>
+      </w:pPr>
+    </w:p>
+    <w:p>
+      <w:pPr>
+        <w:jc w:val="center"/>
+        <w:rPr>
+          <w:b/>
+          <w:sz w:val="24"/>
+        </w:rPr>
+      </w:pPr>
+      <w:r>
+        <w:rPr>
+          <w:b/>
+          <w:sz w:val="24"/>
+        </w:rPr>
+        <w:t>José Noé Hernández Vivanco | 3024021</w:t>
+      </w:r>
+    </w:p>
+    <w:p>
+      <w:pPr>
+        <w:jc w:val="center"/>
+        <w:rPr>
+          <w:b/>
+          <w:sz w:val="20"/>
+        </w:rPr>
+      </w:pPr>
+      <w:r>
+        <w:rPr>
+          <w:b/>
+          <w:sz w:val="20"/>
+        </w:rPr>
+        <w:t xml:space="preserve">Alumno de la Maestría en </w:t>
+      </w:r>
+    </w:p>
+    <w:p>
+      <w:pPr>
+        <w:jc w:val="center"/>
+        <w:rPr>
+          <w:b/>
+          <w:sz w:val="20"/>
+        </w:rPr>
+      </w:pPr>
+      <w:r>
+        <w:rPr>
+          <w:b/>
+          <w:sz w:val="20"/>
+        </w:rPr>
+        <w:t>Ciencias Computacionales</w:t>
+      </w:r>
+    </w:p>
+    <w:p>
+      <w:pPr>
+        <w:jc w:val="center"/>
+        <w:rPr>
+          <w:b/>
+        </w:rPr>
+      </w:pPr>
+    </w:p>
+    <w:p>
+      <w:pPr>
+        <w:jc w:val="center"/>
+        <w:rPr>
+          <w:b/>
+        </w:rPr>
+      </w:pPr>
+    </w:p>
+    <w:p>
+      <w:pPr>
+        <w:jc w:val="center"/>
+        <w:rPr>
+          <w:b/>
+        </w:rPr>
+      </w:pPr>
+    </w:p>
+    <w:p>
+      <w:pPr>
+        <w:jc w:val="center"/>
+        <w:rPr>
+          <w:b/>
+        </w:rPr>
+      </w:pPr>
+    </w:p>
+    <w:p>
+      <w:pPr>
+        <w:jc w:val="center"/>
+        <w:rPr>
+          <w:b/>
+        </w:rPr>
+      </w:pPr>
+    </w:p>
+    <w:p>
+      <w:pPr>
+        <w:jc w:val="center"/>
+        <w:rPr>
+          <w:b/>
+          <w:sz w:val="24"/>
+        </w:rPr>
+      </w:pPr>
+      <w:r>
+        <w:rPr>
+          <w:b/>
+          <w:sz w:val="24"/>
+        </w:rPr>
+        <w:t>Dr. Rogelio Dávila Pérez</w:t>
+      </w:r>
+    </w:p>
+    <w:p>
+      <w:pPr>
+        <w:jc w:val="center"/>
+        <w:rPr>
+          <w:b/>
+          <w:sz w:val="20"/>
+        </w:rPr>
+      </w:pPr>
+      <w:r>
+        <w:rPr>
+          <w:b/>
+          <w:sz w:val="20"/>
+        </w:rPr>
+        <w:t>Profesor de la Materia</w:t>
+      </w:r>
+    </w:p>
+    <w:p>
+      <w:pPr>
+        <w:jc w:val="center"/>
+        <w:rPr>
+          <w:b/>
+          <w:sz w:val="20"/>
+        </w:rPr>
+      </w:pPr>
+      <w:r>
+        <w:rPr>
+          <w:b/>
+          <w:sz w:val="20"/>
+        </w:rPr>
+        <w:t>Bases de datos Avanzadas</w:t>
+      </w:r>
+    </w:p>
+    <w:p>
+      <w:pPr>
+        <w:rPr>
+          <w:b/>
+          <w:sz w:val="20"/>
+        </w:rPr>
+      </w:pPr>
+    </w:p>
+    <w:p>
+      <w:pPr>
+        <w:rPr>
+          <w:b/>
+        </w:rPr>
+      </w:pPr>
+    </w:p>
+    <w:p>
+      <w:pPr>
+        <w:rPr>
+          <w:b/>
+        </w:rPr>
+      </w:pPr>
+    </w:p>
+    <w:p>
+      <w:pPr>
+        <w:rPr>
+          <w:b/>
+          <w:sz w:val="30"/>
+          <w:szCs w:val="30"/>
+        </w:rPr>
+      </w:pPr>
+      <w:r>
+        <w:rPr>
+          <w:b/>
+          <w:sz w:val="30"/>
+          <w:szCs w:val="30"/>
+        </w:rPr>
+        <w:t>Objetivo</w:t>
+      </w:r>
+    </w:p>
+    <w:p>
+      <w:pPr>
+        <w:spacing w:line="360" w:lineRule="auto"/>
+        <w:jc w:val="both"/>
+      </w:pPr>
+      <w:r>
+        <w:t xml:space="preserve">Desarrollar un sistema en el cual se apliquen técnicas de uso e implementación de Bases de datos avanzadas, utilizando diversas tecnologías </w:t>
+      </w:r>
+      <w:r>
+        <w:t xml:space="preserve"> y en su caso enfocarlo</w:t>
+      </w:r>
+      <w:r>
+        <w:t xml:space="preserve"> para la Web. Uno de los objetivos es tener una base diseñada para administrar una biblioteca de registros de películas, en donde se incluyen información tal como: Actores, Fechas, Premios, Directores etc. </w:t>
+      </w:r>
+      <w:r>
+        <w:t>El s</w:t>
+      </w:r>
+      <w:r>
+        <w:t>istema deberá funcionar como un Servicio de</w:t>
+      </w:r>
+      <w:r>
         <w:t xml:space="preserve"> </w:t>
       </w:r>
-    </w:p>
-    <w:p>
-      <w:pPr>
-        <w:jc w:val="center"/>
-        <w:rPr>
-          <w:b/>
-          <w:sz w:val="32"/>
-        </w:rPr>
-      </w:pPr>
-    </w:p>
-    <w:p>
-      <w:pPr>
-        <w:jc w:val="center"/>
-        <w:rPr>
-          <w:b/>
-          <w:sz w:val="32"/>
-        </w:rPr>
-      </w:pPr>
-    </w:p>
-    <w:p>
-      <w:pPr>
-        <w:jc w:val="center"/>
-        <w:rPr>
-          <w:b/>
-          <w:sz w:val="32"/>
-        </w:rPr>
-      </w:pPr>
-    </w:p>
-    <w:p>
-      <w:pPr>
-        <w:jc w:val="center"/>
-        <w:rPr>
-          <w:b/>
-          <w:sz w:val="24"/>
-        </w:rPr>
-      </w:pPr>
-      <w:r>
-        <w:rPr>
-          <w:b/>
-          <w:sz w:val="24"/>
-        </w:rPr>
-        <w:t>José Noé Hernández Vivanco | 3024021</w:t>
-      </w:r>
-    </w:p>
-    <w:p>
-      <w:pPr>
-        <w:jc w:val="center"/>
-        <w:rPr>
-          <w:b/>
-          <w:sz w:val="20"/>
-        </w:rPr>
-      </w:pPr>
-      <w:r>
-        <w:rPr>
-          <w:b/>
-          <w:sz w:val="20"/>
-        </w:rPr>
-        <w:t xml:space="preserve">Alumno de la Maestría en </w:t>
-      </w:r>
-    </w:p>
-    <w:p>
-      <w:pPr>
-        <w:jc w:val="center"/>
-        <w:rPr>
-          <w:b/>
-          <w:sz w:val="20"/>
-        </w:rPr>
-      </w:pPr>
-      <w:r>
-        <w:rPr>
-          <w:b/>
-          <w:sz w:val="20"/>
-        </w:rPr>
-        <w:t>Ciencias Computacionales</w:t>
-      </w:r>
-    </w:p>
-    <w:p>
-      <w:pPr>
-        <w:jc w:val="center"/>
-        <w:rPr>
-          <w:b/>
-        </w:rPr>
-      </w:pPr>
-    </w:p>
-    <w:p>
-      <w:pPr>
-        <w:jc w:val="center"/>
-        <w:rPr>
-          <w:b/>
-        </w:rPr>
-      </w:pPr>
-    </w:p>
-    <w:p>
-      <w:pPr>
-        <w:jc w:val="center"/>
-        <w:rPr>
-          <w:b/>
-        </w:rPr>
-      </w:pPr>
-    </w:p>
-    <w:p>
-      <w:pPr>
-        <w:jc w:val="center"/>
-        <w:rPr>
-          <w:b/>
-        </w:rPr>
-      </w:pPr>
-    </w:p>
-    <w:p>
-      <w:pPr>
-        <w:jc w:val="center"/>
-        <w:rPr>
-          <w:b/>
-        </w:rPr>
-      </w:pPr>
-    </w:p>
-    <w:p>
-      <w:pPr>
-        <w:jc w:val="center"/>
-        <w:rPr>
-          <w:b/>
-          <w:sz w:val="24"/>
-        </w:rPr>
-      </w:pPr>
-      <w:r>
-        <w:rPr>
-          <w:b/>
-          <w:sz w:val="24"/>
-        </w:rPr>
-        <w:t>Dr. Rogelio Dávila Pérez</w:t>
-      </w:r>
-    </w:p>
-    <w:p>
-      <w:pPr>
-        <w:jc w:val="center"/>
-        <w:rPr>
-          <w:b/>
-          <w:sz w:val="20"/>
-        </w:rPr>
-      </w:pPr>
-      <w:r>
-        <w:rPr>
-          <w:b/>
-          <w:sz w:val="20"/>
-        </w:rPr>
-        <w:t>Profesor de la Materia</w:t>
-      </w:r>
-    </w:p>
-    <w:p>
-      <w:pPr>
-        <w:jc w:val="center"/>
-        <w:rPr>
-          <w:b/>
-          <w:sz w:val="20"/>
-        </w:rPr>
-      </w:pPr>
-      <w:r>
-        <w:rPr>
-          <w:b/>
-          <w:sz w:val="20"/>
-        </w:rPr>
-        <w:t>Bases de datos Avanzadas</w:t>
-      </w:r>
-    </w:p>
-    <w:p>
-      <w:pPr>
-        <w:rPr>
-          <w:b/>
-          <w:sz w:val="20"/>
-        </w:rPr>
-      </w:pPr>
-    </w:p>
-    <w:p>
-      <w:pPr>
-        <w:rPr>
-          <w:b/>
-        </w:rPr>
-      </w:pPr>
-    </w:p>
-    <w:p>
-      <w:pPr>
-        <w:rPr>
-          <w:b/>
-        </w:rPr>
-      </w:pPr>
-    </w:p>
-    <w:p>
-      <w:pPr>
-        <w:rPr>
-          <w:b/>
-          <w:sz w:val="30"/>
-          <w:szCs w:val="30"/>
-        </w:rPr>
-      </w:pPr>
-      <w:r>
-        <w:rPr>
-          <w:b/>
-          <w:sz w:val="30"/>
-          <w:szCs w:val="30"/>
-        </w:rPr>
-        <w:t>Objetivo</w:t>
-      </w:r>
-    </w:p>
-    <w:p>
-      <w:pPr>
-        <w:spacing w:line="360" w:lineRule="auto"/>
-        <w:jc w:val="both"/>
-      </w:pPr>
-      <w:r>
-        <w:t xml:space="preserve">Desarrollar un sistema en el cual se apliquen técnicas de uso e implementación de Bases de datos avanzadas, utilizando diversas tecnologías que en este caso será enfocado para la Web. Uno de los objetivos es tener una base diseñada para administrar una biblioteca de registros de películas, en donde se incluyen información tal como: Actores, Fechas, Premios, Directores etc. </w:t>
-      </w:r>
-      <w:r>
-        <w:t>El sistema deberá funcionar como una API (RESTful / WebService) que actuara como el centro de datos y de peticiones para obtener información de ella y esta deberá retornarse en formato JSON.</w:t>
-      </w:r>
-    </w:p>
-    <w:p>
-      <w:pPr>
-        <w:jc w:val="both"/>
-      </w:pPr>
-    </w:p>
-    <w:p>
-      <w:pPr>
-        <w:jc w:val="both"/>
-        <w:rPr>
-          <w:b/>
-          <w:sz w:val="30"/>
-          <w:szCs w:val="30"/>
-        </w:rPr>
-      </w:pPr>
-      <w:r>
-        <w:rPr>
-          <w:b/>
-          <w:sz w:val="30"/>
-          <w:szCs w:val="30"/>
-        </w:rPr>
-        <w:t>Tecnologías aplicadas el Proyecto.</w:t>
-      </w:r>
+      <w:r>
+        <w:rPr>
+          <w:b/>
+          <w:i/>
+        </w:rPr>
+        <w:t>API (RESTful / WebService)</w:t>
+      </w:r>
+      <w:r>
+        <w:t xml:space="preserve"> que actuara como el centro de datos y de peticiones para obtener información de </w:t>
+      </w:r>
+      <w:r>
+        <w:t xml:space="preserve">la misma, retornándole en </w:t>
+      </w:r>
+      <w:r>
+        <w:t>formato JSON.</w:t>
+      </w:r>
+    </w:p>
+    <w:p>
+      <w:pPr>
+        <w:jc w:val="both"/>
+      </w:pPr>
+    </w:p>
+    <w:p>
+      <w:pPr>
+        <w:jc w:val="both"/>
+        <w:rPr>
+          <w:b/>
+          <w:sz w:val="30"/>
+          <w:szCs w:val="30"/>
+        </w:rPr>
+      </w:pPr>
+      <w:r>
+        <w:rPr>
+          <w:b/>
+          <w:sz w:val="30"/>
+          <w:szCs w:val="30"/>
+        </w:rPr>
+        <w:t>Marco Teórico</w:t>
+      </w:r>
+    </w:p>
+    <w:p>
+      <w:pPr>
+        <w:jc w:val="both"/>
+      </w:pPr>
+      <w:r>
+        <w:t>Para poder desarrollar esta aplicación necesitamos conocer y utilizar las siguientes herramientas basadas para la Web 2.0. Las tecnologías, herramientas y técnicas que se utilizaron durante el desarrollo de esta aplicación son las siguientes:</w:t>
+      </w:r>
+    </w:p>
+    <w:p>
+      <w:pPr>
+        <w:pStyle w:val="Prrafodelista"/>
+        <w:numPr>
+          <w:ilvl w:val="0"/>
+          <w:numId w:val="3"/>
+        </w:numPr>
+        <w:jc w:val="both"/>
+      </w:pPr>
+      <w:r>
+        <w:t>HTML5</w:t>
+      </w:r>
+    </w:p>
+    <w:p>
+      <w:pPr>
+        <w:pStyle w:val="Prrafodelista"/>
+        <w:numPr>
+          <w:ilvl w:val="0"/>
+          <w:numId w:val="3"/>
+        </w:numPr>
+        <w:jc w:val="both"/>
+      </w:pPr>
+      <w:r>
+        <w:t>CSS, CSS3</w:t>
+      </w:r>
+    </w:p>
+    <w:p>
+      <w:pPr>
+        <w:pStyle w:val="Prrafodelista"/>
+        <w:numPr>
+          <w:ilvl w:val="0"/>
+          <w:numId w:val="3"/>
+        </w:numPr>
+        <w:jc w:val="both"/>
+      </w:pPr>
+      <w:r>
+        <w:t>Bootstrap “CSS Framework”</w:t>
+      </w:r>
+    </w:p>
+    <w:p>
+      <w:pPr>
+        <w:pStyle w:val="Prrafodelista"/>
+        <w:numPr>
+          <w:ilvl w:val="0"/>
+          <w:numId w:val="3"/>
+        </w:numPr>
+        <w:jc w:val="both"/>
+      </w:pPr>
+      <w:r>
+        <w:t>JavaScript</w:t>
+      </w:r>
+    </w:p>
+    <w:p>
+      <w:pPr>
+        <w:pStyle w:val="Prrafodelista"/>
+        <w:numPr>
+          <w:ilvl w:val="0"/>
+          <w:numId w:val="3"/>
+        </w:numPr>
+        <w:jc w:val="both"/>
+      </w:pPr>
+      <w:r>
+        <w:t>Angular JS “JavaScript Framework”</w:t>
+      </w:r>
+    </w:p>
+    <w:p>
+      <w:pPr>
+        <w:pStyle w:val="Prrafodelista"/>
+        <w:numPr>
+          <w:ilvl w:val="0"/>
+          <w:numId w:val="3"/>
+        </w:numPr>
+        <w:jc w:val="both"/>
+      </w:pPr>
+      <w:r>
+        <w:t>jQuery (JavaScript Framework)</w:t>
+      </w:r>
+    </w:p>
+    <w:p>
+      <w:pPr>
+        <w:pStyle w:val="Prrafodelista"/>
+        <w:numPr>
+          <w:ilvl w:val="0"/>
+          <w:numId w:val="3"/>
+        </w:numPr>
+        <w:jc w:val="both"/>
+      </w:pPr>
+      <w:r>
+        <w:t>AJAX “</w:t>
+      </w:r>
+      <w:r>
+        <w:t>Asynchronous JavaScript And XML (JavaScript asíncrono y XML)</w:t>
+      </w:r>
+      <w:r>
+        <w:t>”</w:t>
+      </w:r>
+    </w:p>
+    <w:p>
+      <w:pPr>
+        <w:pStyle w:val="Prrafodelista"/>
+        <w:numPr>
+          <w:ilvl w:val="0"/>
+          <w:numId w:val="3"/>
+        </w:numPr>
+        <w:jc w:val="both"/>
+      </w:pPr>
+      <w:r>
+        <w:t>Patrón de diseño MVC (Model View Controller)</w:t>
+      </w:r>
+    </w:p>
+    <w:p>
+      <w:pPr>
+        <w:pStyle w:val="Prrafodelista"/>
+        <w:numPr>
+          <w:ilvl w:val="0"/>
+          <w:numId w:val="3"/>
+        </w:numPr>
+        <w:jc w:val="both"/>
+      </w:pPr>
+      <w:r>
+        <w:t>PHP</w:t>
+      </w:r>
+    </w:p>
+    <w:p>
+      <w:pPr>
+        <w:pStyle w:val="Prrafodelista"/>
+        <w:numPr>
+          <w:ilvl w:val="0"/>
+          <w:numId w:val="3"/>
+        </w:numPr>
+        <w:jc w:val="both"/>
+      </w:pPr>
+      <w:r>
+        <w:t>Laravel 5.2 (PHP Framework)</w:t>
+      </w:r>
+    </w:p>
+    <w:p>
+      <w:pPr>
+        <w:pStyle w:val="Prrafodelista"/>
+        <w:numPr>
+          <w:ilvl w:val="0"/>
+          <w:numId w:val="3"/>
+        </w:numPr>
+        <w:jc w:val="both"/>
+      </w:pPr>
+      <w:r>
+        <w:t>MySQL Server</w:t>
+      </w:r>
+    </w:p>
+    <w:p>
+      <w:pPr>
+        <w:pStyle w:val="Prrafodelista"/>
+        <w:numPr>
+          <w:ilvl w:val="0"/>
+          <w:numId w:val="3"/>
+        </w:numPr>
+        <w:jc w:val="both"/>
+      </w:pPr>
+      <w:r>
+        <w:t>JSON</w:t>
+      </w:r>
+    </w:p>
+    <w:p>
+      <w:pPr>
+        <w:pStyle w:val="Prrafodelista"/>
+        <w:numPr>
+          <w:ilvl w:val="0"/>
+          <w:numId w:val="3"/>
+        </w:numPr>
+        <w:jc w:val="both"/>
+      </w:pPr>
+      <w:r>
+        <w:t>Digital Ocean “Cloud Computing, Infraestruture as a Service IaaS”</w:t>
+      </w:r>
+    </w:p>
+    <w:p>
+      <w:pPr>
+        <w:jc w:val="both"/>
+      </w:pPr>
+    </w:p>
+    <w:p>
+      <w:pPr>
+        <w:jc w:val="both"/>
+      </w:pPr>
+      <w:r>
+        <w:t>A continuación se describen cada una de las tecnologías, herramientas y técnicas aplicadas:</w:t>
+      </w:r>
+    </w:p>
+    <w:p>
+      <w:r>
+        <w:br w:type="page"/>
+      </w:r>
+    </w:p>
+    <w:p>
+      <w:pPr>
+        <w:jc w:val="both"/>
+      </w:pPr>
     </w:p>
     <w:p>
       <w:pPr>
@@ -368,11 +594,15 @@
         <w:jc w:val="both"/>
         <w:rPr>
           <w:b/>
-        </w:rPr>
-      </w:pPr>
-      <w:r>
-        <w:rPr>
-          <w:b/>
+          <w:sz w:val="30"/>
+          <w:szCs w:val="30"/>
+        </w:rPr>
+      </w:pPr>
+      <w:r>
+        <w:rPr>
+          <w:b/>
+          <w:sz w:val="30"/>
+          <w:szCs w:val="30"/>
         </w:rPr>
         <w:t>HTML5</w:t>
       </w:r>
@@ -465,7 +695,6 @@
         <w:jc w:val="both"/>
       </w:pPr>
       <w:r>
-        <w:lastRenderedPageBreak/>
         <w:t>considerable la actualización del mismo.</w:t>
       </w:r>
     </w:p>
@@ -530,6 +759,11 @@
       </w:r>
     </w:p>
     <w:p>
+      <w:r>
+        <w:br w:type="page"/>
+      </w:r>
+    </w:p>
+    <w:p>
       <w:pPr>
         <w:pStyle w:val="Prrafodelista"/>
         <w:spacing w:line="360" w:lineRule="auto"/>
@@ -546,24 +780,18 @@
         </w:numPr>
         <w:jc w:val="both"/>
         <w:rPr>
-          <w:sz w:val="30"/>
-          <w:szCs w:val="30"/>
-        </w:rPr>
-      </w:pPr>
-      <w:r>
-        <w:rPr>
-          <w:sz w:val="30"/>
-          <w:szCs w:val="30"/>
-        </w:rPr>
-        <w:t xml:space="preserve">JavaScript, jQuery, AJAX y </w:t>
-      </w:r>
-      <w:r>
-        <w:rPr>
-          <w:b/>
-          <w:sz w:val="30"/>
-          <w:szCs w:val="30"/>
-        </w:rPr>
-        <w:t>Angular JS</w:t>
+          <w:b/>
+          <w:sz w:val="30"/>
+          <w:szCs w:val="30"/>
+        </w:rPr>
+      </w:pPr>
+      <w:r>
+        <w:rPr>
+          <w:b/>
+          <w:sz w:val="30"/>
+          <w:szCs w:val="30"/>
+        </w:rPr>
+        <w:t>JavaScript, jQuery, AJAX y Angular JS</w:t>
       </w:r>
       <w:r>
         <w:rPr>
@@ -627,7 +855,13 @@
         <w:jc w:val="both"/>
       </w:pPr>
       <w:r>
-        <w:t>jQuery, al igual que otras bibliotecas, ofrece una serie de funcionalidades basadas en JavaScript que de otra manera requerirían de mucho más código, es decir, con las funciones propias de esta biblioteca se logran grandes resultados en menos tiempo y espacio.</w:t>
+        <w:rPr>
+          <w:b/>
+        </w:rPr>
+        <w:t>jQuery</w:t>
+      </w:r>
+      <w:r>
+        <w:t>, al igual que otras bibliotecas, ofrece una serie de funcionalidades basadas en JavaScript que de otra manera requerirían de mucho más código, es decir, con las funciones propias de esta biblioteca se logran grandes resultados en menos tiempo y espacio.</w:t>
       </w:r>
     </w:p>
     <w:p>
@@ -637,7 +871,10 @@
         <w:jc w:val="both"/>
       </w:pPr>
       <w:r>
-        <w:t xml:space="preserve">AJAX, acrónimo de </w:t>
+        <w:t>AJAX es un</w:t>
+      </w:r>
+      <w:r>
+        <w:t xml:space="preserve"> acrónimo de </w:t>
       </w:r>
       <w:r>
         <w:rPr>
@@ -701,18 +938,33 @@
         <w:jc w:val="both"/>
       </w:pPr>
       <w:r>
+        <w:t xml:space="preserve">La biblioteca lee el HTML que contiene atributos de las etiquetas personalizadas adicionales, entonces obedece a las directivas de los atributos personalizados, y une las piezas de entrada o salida de la página a un modelo representado por las variables estándar de JavaScript. Los valores de las variables de JavaScript se pueden configurar manualmente, o recuperados de los recursos </w:t>
+      </w:r>
+      <w:r>
+        <w:rPr>
+          <w:b/>
+        </w:rPr>
+        <w:t>JSON</w:t>
+      </w:r>
+      <w:r>
+        <w:t xml:space="preserve"> estáticos o dinámicos.</w:t>
+      </w:r>
+    </w:p>
+    <w:p>
+      <w:pPr>
+        <w:spacing w:line="360" w:lineRule="auto"/>
+        <w:ind w:firstLine="708"/>
+        <w:jc w:val="both"/>
+      </w:pPr>
+      <w:r>
+        <w:rPr>
+          <w:b/>
+        </w:rPr>
         <w:lastRenderedPageBreak/>
-        <w:t>La biblioteca lee el HTML que contiene atributos de las etiquetas personalizadas adicionales, entonces obedece a las directivas de los atributos personalizados, y une las piezas de entrada o salida de la página a un modelo representado por las variables estándar de JavaScript. Los valores de las variables de JavaScript se pueden configurar manualmente, o recuperados de los recursos JSON estáticos o dinámicos.</w:t>
-      </w:r>
-    </w:p>
-    <w:p>
-      <w:pPr>
-        <w:spacing w:line="360" w:lineRule="auto"/>
-        <w:ind w:firstLine="708"/>
-        <w:jc w:val="both"/>
-      </w:pPr>
-      <w:r>
-        <w:t xml:space="preserve">AngularJS se combina con el entorno en tiempo de ejecución Node.js, el framework para servidor Express.js y la base de datos MongoDB para formar el conjunto MEAN. </w:t>
+        <w:t>AngularJS</w:t>
+      </w:r>
+      <w:r>
+        <w:t xml:space="preserve"> se combina con el entorno en tiempo de ejecución Node.js, el framework para servidor Express.js y la base de datos MongoDB para formar el conjunto MEAN. </w:t>
       </w:r>
     </w:p>
     <w:p>
@@ -794,6 +1046,14 @@
         </w:rPr>
         <w:t>MySQL</w:t>
       </w:r>
+      <w:r>
+        <w:rPr>
+          <w:b/>
+          <w:sz w:val="30"/>
+          <w:szCs w:val="30"/>
+        </w:rPr>
+        <w:t xml:space="preserve"> Server</w:t>
+      </w:r>
     </w:p>
     <w:p>
       <w:pPr>
@@ -806,6 +1066,11 @@
       </w:r>
       <w:r>
         <w:t>iento de errores como Bugzilla.</w:t>
+      </w:r>
+    </w:p>
+    <w:p>
+      <w:r>
+        <w:br w:type="page"/>
       </w:r>
     </w:p>
     <w:p>
@@ -941,19 +1206,21 @@
     </w:p>
     <w:p>
       <w:pPr>
-        <w:rPr>
-          <w:b/>
-          <w:sz w:val="30"/>
-          <w:szCs w:val="30"/>
-        </w:rPr>
-      </w:pPr>
-      <w:r>
-        <w:rPr>
-          <w:b/>
-          <w:sz w:val="30"/>
-          <w:szCs w:val="30"/>
-        </w:rPr>
-        <w:t>Técnicas Aplicadas al desarrollo del Proyecto</w:t>
+        <w:spacing w:line="360" w:lineRule="auto"/>
+        <w:jc w:val="both"/>
+        <w:rPr>
+          <w:b/>
+          <w:sz w:val="30"/>
+          <w:szCs w:val="30"/>
+        </w:rPr>
+      </w:pPr>
+      <w:r>
+        <w:rPr>
+          <w:b/>
+          <w:sz w:val="30"/>
+          <w:szCs w:val="30"/>
+        </w:rPr>
+        <w:t>Diseño de la Solución</w:t>
       </w:r>
     </w:p>
     <w:p>
@@ -986,84 +1253,161 @@
         <w:t>Este Framework se configurara en un Servidor en la Nube “Cloud Computing”</w:t>
       </w:r>
       <w:r>
+        <w:t xml:space="preserve"> con el proveedor</w:t>
+      </w:r>
+      <w:r>
+        <w:t xml:space="preserve"> </w:t>
+      </w:r>
+      <w:r>
+        <w:rPr>
+          <w:b/>
+        </w:rPr>
+        <w:t>DigitalOcean</w:t>
+      </w:r>
+      <w:r>
+        <w:rPr>
+          <w:b/>
+        </w:rPr>
+        <w:t xml:space="preserve"> </w:t>
+      </w:r>
+      <w:r>
+        <w:t>como se mencionó antes</w:t>
+      </w:r>
+      <w:r>
+        <w:rPr>
+          <w:b/>
+        </w:rPr>
+        <w:t xml:space="preserve">, </w:t>
+      </w:r>
+      <w:r>
+        <w:t>montado sobre el sistema Operativo Ubuntu versión 14.02 y s</w:t>
+      </w:r>
+      <w:r>
+        <w:t>u configuración correspondiente a LAMP (Linux, Apache</w:t>
+      </w:r>
+      <w:r>
+        <w:t>, MySQL/MariaDB and PHP, Python or Perl).</w:t>
+      </w:r>
+    </w:p>
+    <w:p>
+      <w:pPr>
+        <w:spacing w:line="360" w:lineRule="auto"/>
+        <w:jc w:val="both"/>
+      </w:pPr>
+    </w:p>
+    <w:p>
+      <w:pPr>
+        <w:spacing w:line="360" w:lineRule="auto"/>
+        <w:jc w:val="both"/>
+      </w:pPr>
+      <w:r>
+        <w:t xml:space="preserve">Para el Front-End se utilizara el Framework </w:t>
+      </w:r>
+      <w:r>
+        <w:rPr>
+          <w:b/>
+        </w:rPr>
+        <w:t>Angular JS</w:t>
+      </w:r>
+      <w:r>
         <w:t>,</w:t>
       </w:r>
       <w:r>
-        <w:t xml:space="preserve"> </w:t>
-      </w:r>
-      <w:r>
-        <w:rPr>
-          <w:b/>
-        </w:rPr>
-        <w:t>DigitalOcean</w:t>
-      </w:r>
-      <w:r>
-        <w:rPr>
-          <w:b/>
-        </w:rPr>
-        <w:t xml:space="preserve"> </w:t>
-      </w:r>
-      <w:r>
-        <w:t>como se mencionó antes</w:t>
-      </w:r>
-      <w:r>
-        <w:rPr>
-          <w:b/>
-        </w:rPr>
-        <w:t xml:space="preserve">, </w:t>
-      </w:r>
-      <w:r>
-        <w:t>montado sobre el sistema Operativo Ubuntu versión 14.02 y su configuración correspondiente.</w:t>
-      </w:r>
-    </w:p>
-    <w:p>
-      <w:pPr>
-        <w:spacing w:line="360" w:lineRule="auto"/>
-        <w:jc w:val="both"/>
-      </w:pPr>
-      <w:r>
-        <w:lastRenderedPageBreak/>
-        <w:t xml:space="preserve">Para el Front-End se utilizara el Framework </w:t>
-      </w:r>
-      <w:r>
-        <w:rPr>
-          <w:b/>
-        </w:rPr>
-        <w:t>Angular JS</w:t>
-      </w:r>
-      <w:r>
-        <w:t xml:space="preserve">, para desarrollar la interacción con el usuario y las peticiones al Servidor. </w:t>
-      </w:r>
-    </w:p>
-    <w:p>
-      <w:pPr>
-        <w:spacing w:line="360" w:lineRule="auto"/>
-        <w:jc w:val="both"/>
-      </w:pPr>
-      <w:r>
-        <w:t>Angular realizara peticiones al Servidor (API) y ambas tecnologías serán montadas en el Servidor. Más adelante se detallaran la configuración de los mismos.</w:t>
-      </w:r>
-    </w:p>
-    <w:p>
-      <w:pPr>
-        <w:rPr>
-          <w:b/>
-          <w:sz w:val="30"/>
-          <w:szCs w:val="30"/>
-        </w:rPr>
-      </w:pPr>
-      <w:r>
-        <w:rPr>
-          <w:b/>
-          <w:sz w:val="30"/>
-          <w:szCs w:val="30"/>
-        </w:rPr>
-        <w:t>Configuración del Sistema</w:t>
-      </w:r>
-    </w:p>
-    <w:p>
-      <w:r>
-        <w:t xml:space="preserve">La forma en que funcionara en resumen se describe en el siguiente </w:t>
+        <w:t xml:space="preserve"> originalmente desarrollo por Google Inc, y el cual es el Framewor</w:t>
+      </w:r>
+      <w:r>
+        <w:t>k</w:t>
+      </w:r>
+      <w:r>
+        <w:t xml:space="preserve"> de JavaScript mas utilizados en proyectos de Desarrollo Web</w:t>
+      </w:r>
+      <w:r>
+        <w:t xml:space="preserve"> modernos.</w:t>
+      </w:r>
+    </w:p>
+    <w:p>
+      <w:pPr>
+        <w:spacing w:line="360" w:lineRule="auto"/>
+        <w:jc w:val="both"/>
+      </w:pPr>
+      <w:r>
+        <w:t xml:space="preserve">Nuestro Framework </w:t>
+      </w:r>
+      <w:r>
+        <w:t>Angular</w:t>
+      </w:r>
+      <w:r>
+        <w:t xml:space="preserve"> se encargara de realizar</w:t>
+      </w:r>
+      <w:r>
+        <w:t xml:space="preserve"> peticiones al Servidor (API)</w:t>
+      </w:r>
+      <w:r>
+        <w:t xml:space="preserve"> donde está montado el Backend Laravel, esta </w:t>
+      </w:r>
+      <w:r>
+        <w:t xml:space="preserve">tecnologías serán </w:t>
+      </w:r>
+      <w:r>
+        <w:t xml:space="preserve">estarán </w:t>
+      </w:r>
+      <w:r>
+        <w:t xml:space="preserve">montadas </w:t>
+      </w:r>
+      <w:r>
+        <w:t>dentro del</w:t>
+      </w:r>
+      <w:r>
+        <w:t xml:space="preserve"> Servidor</w:t>
+      </w:r>
+      <w:r>
+        <w:t xml:space="preserve"> previamente configurado como LAMP</w:t>
+      </w:r>
+      <w:r>
+        <w:t xml:space="preserve">. </w:t>
+      </w:r>
+    </w:p>
+    <w:p>
+      <w:pPr>
+        <w:spacing w:line="360" w:lineRule="auto"/>
+        <w:jc w:val="both"/>
+      </w:pPr>
+      <w:r>
+        <w:t>Más adelante se detallaran la configuración de los mismos.</w:t>
+      </w:r>
+    </w:p>
+    <w:p>
+      <w:pPr>
+        <w:spacing w:line="360" w:lineRule="auto"/>
+        <w:jc w:val="both"/>
+      </w:pPr>
+    </w:p>
+    <w:p>
+      <w:pPr>
+        <w:rPr>
+          <w:b/>
+          <w:sz w:val="30"/>
+          <w:szCs w:val="30"/>
+        </w:rPr>
+      </w:pPr>
+      <w:r>
+        <w:rPr>
+          <w:b/>
+          <w:sz w:val="30"/>
+          <w:szCs w:val="30"/>
+        </w:rPr>
+        <w:t>Implementación</w:t>
+      </w:r>
+    </w:p>
+    <w:p>
+      <w:r>
+        <w:t xml:space="preserve">La forma en que </w:t>
+      </w:r>
+      <w:r>
+        <w:t>implementara nuestro proyecto se</w:t>
+      </w:r>
+      <w:r>
+        <w:t xml:space="preserve"> describe en el siguiente </w:t>
       </w:r>
       <w:r>
         <w:t>gráfico</w:t>
@@ -1103,10 +1447,10 @@
                     </pic:cNvPicPr>
                   </pic:nvPicPr>
                   <pic:blipFill>
-                    <a:blip r:embed="rId8">
+                    <a:blip r:embed="rId9">
                       <a:extLst>
                         <a:ext uri="{28A0092B-C50C-407E-A947-70E740481C1C}">
-                          <a14:useLocalDpi xmlns:a14="http://schemas.microsoft.com/office/drawing/2010/main" val="0"/>
+                          <a14:useLocalDpi xmlns:a14="http://schemas.microsoft.com/office/drawing/2010/main" xmlns:wps="http://schemas.microsoft.com/office/word/2010/wordprocessingShape" xmlns:wpi="http://schemas.microsoft.com/office/word/2010/wordprocessingInk" xmlns:wpg="http://schemas.microsoft.com/office/word/2010/wordprocessingGroup" xmlns:w15="http://schemas.microsoft.com/office/word/2012/wordml" xmlns:w14="http://schemas.microsoft.com/office/word/2010/wordml" xmlns:w="http://schemas.openxmlformats.org/wordprocessingml/2006/main" xmlns:w10="urn:schemas-microsoft-com:office:word" xmlns:wp14="http://schemas.microsoft.com/office/word/2010/wordprocessingDrawing" xmlns:v="urn:schemas-microsoft-com:vml" xmlns:o="urn:schemas-microsoft-com:office:office" xmlns:mc="http://schemas.openxmlformats.org/markup-compatibility/2006" xmlns:wpc="http://schemas.microsoft.com/office/word/2010/wordprocessingCanvas" xmlns="" val="0"/>
                         </a:ext>
                       </a:extLst>
                     </a:blip>
@@ -1137,47 +1481,89 @@
     </w:p>
     <w:p>
       <w:pPr>
-        <w:rPr>
-          <w:b/>
+        <w:jc w:val="both"/>
+        <w:rPr>
           <w:noProof/>
           <w:lang w:eastAsia="es-MX"/>
         </w:rPr>
       </w:pPr>
-    </w:p>
-    <w:p>
-      <w:pPr>
-        <w:rPr>
-          <w:b/>
-          <w:sz w:val="30"/>
-          <w:szCs w:val="30"/>
-        </w:rPr>
-      </w:pPr>
-      <w:r>
-        <w:rPr>
-          <w:b/>
-          <w:sz w:val="30"/>
-          <w:szCs w:val="30"/>
-        </w:rPr>
-        <w:t>Diseño de la Base de Datos</w:t>
-      </w:r>
-    </w:p>
-    <w:p>
-      <w:pPr>
-        <w:jc w:val="center"/>
-        <w:rPr>
-          <w:b/>
+      <w:r>
+        <w:rPr>
           <w:noProof/>
           <w:lang w:eastAsia="es-MX"/>
         </w:rPr>
-      </w:pPr>
-      <w:r>
-        <w:rPr>
-          <w:b/>
+        <w:t>Como se ve en el grafico, tenemos nuestro motor de Base de Datos MySQL, aquí es donde se almacenaran los registros de las peliculas. Laravel es nuestro intermediaron y es el encargado de manipular todas las peticiones que se hagan hacia el Servidor, mediante Servicios REST, y este a su vez responder las peticiones en formato JSON, que seran las recibidas del lado del cliente.</w:t>
+      </w:r>
+    </w:p>
+    <w:p>
+      <w:pPr>
+        <w:jc w:val="both"/>
+        <w:rPr>
           <w:noProof/>
           <w:lang w:eastAsia="es-MX"/>
         </w:rPr>
+      </w:pPr>
+    </w:p>
+    <w:p>
+      <w:pPr>
+        <w:rPr>
+          <w:b/>
+          <w:noProof/>
+          <w:lang w:eastAsia="es-MX"/>
+        </w:rPr>
+      </w:pPr>
+      <w:r>
+        <w:rPr>
+          <w:b/>
+          <w:noProof/>
+          <w:lang w:eastAsia="es-MX"/>
+        </w:rPr>
+        <w:br w:type="page"/>
+      </w:r>
+    </w:p>
+    <w:p>
+      <w:pPr>
+        <w:rPr>
+          <w:b/>
+          <w:noProof/>
+          <w:lang w:eastAsia="es-MX"/>
+        </w:rPr>
+      </w:pPr>
+    </w:p>
+    <w:p>
+      <w:pPr>
+        <w:rPr>
+          <w:b/>
+          <w:sz w:val="30"/>
+          <w:szCs w:val="30"/>
+        </w:rPr>
+      </w:pPr>
+      <w:r>
+        <w:rPr>
+          <w:b/>
+          <w:sz w:val="30"/>
+          <w:szCs w:val="30"/>
+        </w:rPr>
+        <w:t>Diseño de la Base de Datos</w:t>
+      </w:r>
+    </w:p>
+    <w:p>
+      <w:pPr>
+        <w:jc w:val="center"/>
+        <w:rPr>
+          <w:b/>
+          <w:noProof/>
+          <w:lang w:eastAsia="es-MX"/>
+        </w:rPr>
+      </w:pPr>
+      <w:r>
+        <w:rPr>
+          <w:b/>
+          <w:noProof/>
+          <w:lang w:eastAsia="es-MX"/>
+        </w:rPr>
         <w:drawing>
-          <wp:anchor distT="0" distB="0" distL="114300" distR="114300" simplePos="0" relativeHeight="251658240" behindDoc="0" locked="0" layoutInCell="1" allowOverlap="1" wp14:anchorId="36ED4636" wp14:editId="47AB568A">
+          <wp:anchor distT="0" distB="0" distL="114300" distR="114300" simplePos="0" relativeHeight="251658240" behindDoc="0" locked="0" layoutInCell="1" allowOverlap="1">
             <wp:simplePos x="0" y="0"/>
             <wp:positionH relativeFrom="margin">
               <wp:align>right</wp:align>
@@ -1202,10 +1588,10 @@
                     </pic:cNvPicPr>
                   </pic:nvPicPr>
                   <pic:blipFill rotWithShape="1">
-                    <a:blip r:embed="rId9">
+                    <a:blip r:embed="rId10">
                       <a:extLst>
                         <a:ext uri="{28A0092B-C50C-407E-A947-70E740481C1C}">
-                          <a14:useLocalDpi xmlns:a14="http://schemas.microsoft.com/office/drawing/2010/main" val="0"/>
+                          <a14:useLocalDpi xmlns:a14="http://schemas.microsoft.com/office/drawing/2010/main" xmlns:wps="http://schemas.microsoft.com/office/word/2010/wordprocessingShape" xmlns:wpi="http://schemas.microsoft.com/office/word/2010/wordprocessingInk" xmlns:wpg="http://schemas.microsoft.com/office/word/2010/wordprocessingGroup" xmlns:w15="http://schemas.microsoft.com/office/word/2012/wordml" xmlns:w14="http://schemas.microsoft.com/office/word/2010/wordml" xmlns:w="http://schemas.openxmlformats.org/wordprocessingml/2006/main" xmlns:w10="urn:schemas-microsoft-com:office:word" xmlns:wp14="http://schemas.microsoft.com/office/word/2010/wordprocessingDrawing" xmlns:v="urn:schemas-microsoft-com:vml" xmlns:o="urn:schemas-microsoft-com:office:office" xmlns:mc="http://schemas.openxmlformats.org/markup-compatibility/2006" xmlns:wpc="http://schemas.microsoft.com/office/word/2010/wordprocessingCanvas" xmlns="" val="0"/>
                         </a:ext>
                       </a:extLst>
                     </a:blip>
@@ -1226,19 +1612,13 @@
                     </a:ln>
                     <a:extLst>
                       <a:ext uri="{53640926-AAD7-44D8-BBD7-CCE9431645EC}">
-                        <a14:shadowObscured xmlns:a14="http://schemas.microsoft.com/office/drawing/2010/main"/>
+                        <a14:shadowObscured xmlns:a14="http://schemas.microsoft.com/office/drawing/2010/main" xmlns:wps="http://schemas.microsoft.com/office/word/2010/wordprocessingShape" xmlns:wpi="http://schemas.microsoft.com/office/word/2010/wordprocessingInk" xmlns:wpg="http://schemas.microsoft.com/office/word/2010/wordprocessingGroup" xmlns:w15="http://schemas.microsoft.com/office/word/2012/wordml" xmlns:w14="http://schemas.microsoft.com/office/word/2010/wordml" xmlns:w="http://schemas.openxmlformats.org/wordprocessingml/2006/main" xmlns:w10="urn:schemas-microsoft-com:office:word" xmlns:wp14="http://schemas.microsoft.com/office/word/2010/wordprocessingDrawing" xmlns:v="urn:schemas-microsoft-com:vml" xmlns:o="urn:schemas-microsoft-com:office:office" xmlns:mc="http://schemas.openxmlformats.org/markup-compatibility/2006" xmlns:wpc="http://schemas.microsoft.com/office/word/2010/wordprocessingCanvas" xmlns=""/>
                       </a:ext>
                     </a:extLst>
                   </pic:spPr>
                 </pic:pic>
               </a:graphicData>
             </a:graphic>
-            <wp14:sizeRelH relativeFrom="page">
-              <wp14:pctWidth>0</wp14:pctWidth>
-            </wp14:sizeRelH>
-            <wp14:sizeRelV relativeFrom="page">
-              <wp14:pctHeight>0</wp14:pctHeight>
-            </wp14:sizeRelV>
           </wp:anchor>
         </w:drawing>
       </w:r>
@@ -1313,46 +1693,41 @@
           <w:b/>
         </w:rPr>
       </w:pPr>
-      <w:r>
-        <w:rPr>
-          <w:b/>
-        </w:rPr>
-        <w:br w:type="page"/>
-      </w:r>
-    </w:p>
-    <w:p>
-      <w:pPr>
-        <w:rPr>
-          <w:b/>
-          <w:sz w:val="30"/>
-          <w:szCs w:val="30"/>
-        </w:rPr>
-      </w:pPr>
-      <w:r>
-        <w:rPr>
-          <w:b/>
-          <w:sz w:val="30"/>
-          <w:szCs w:val="30"/>
-        </w:rPr>
-        <w:lastRenderedPageBreak/>
-        <w:t>Ejemplos de Salida de JSON</w:t>
-      </w:r>
-      <w:r>
-        <w:rPr>
-          <w:b/>
-          <w:sz w:val="30"/>
-          <w:szCs w:val="30"/>
-        </w:rPr>
-        <w:t xml:space="preserve"> utilizando </w:t>
-      </w:r>
-      <w:r>
-        <w:rPr>
-          <w:b/>
-          <w:i/>
-          <w:sz w:val="30"/>
-          <w:szCs w:val="30"/>
-        </w:rPr>
-        <w:t>Postman</w:t>
+    </w:p>
+    <w:p>
+      <w:pPr>
+        <w:rPr>
+          <w:b/>
+        </w:rPr>
+      </w:pPr>
+    </w:p>
+    <w:p>
+      <w:pPr>
+        <w:rPr>
+          <w:b/>
+        </w:rPr>
+      </w:pPr>
+    </w:p>
+    <w:p>
+      <w:pPr>
+        <w:rPr>
+          <w:b/>
+          <w:sz w:val="30"/>
+          <w:szCs w:val="30"/>
+        </w:rPr>
+      </w:pPr>
+      <w:r>
+        <w:rPr>
+          <w:b/>
+          <w:sz w:val="30"/>
+          <w:szCs w:val="30"/>
+        </w:rPr>
+        <w:t>Resultados</w:t>
+      </w:r>
+    </w:p>
+    <w:p>
+      <w:r>
+        <w:t>Nuestro Servidor está preparado para recibir peticiones REST y estas a su vez devueltas en formato JSON, un ejemplo de respuesta se muestra a continuación:</w:t>
       </w:r>
     </w:p>
     <w:p>
@@ -1367,170 +1742,10 @@
           <w:lang w:eastAsia="es-MX"/>
         </w:rPr>
         <w:drawing>
-          <wp:inline distT="0" distB="0" distL="0" distR="0" wp14:anchorId="68B32128" wp14:editId="734EE369">
+          <wp:inline distT="0" distB="0" distL="0" distR="0">
             <wp:extent cx="5612130" cy="3048000"/>
             <wp:effectExtent l="0" t="0" r="7620" b="0"/>
             <wp:docPr id="7" name="Imagen 7"/>
-            <wp:cNvGraphicFramePr>
-              <a:graphicFrameLocks xmlns:a="http://schemas.openxmlformats.org/drawingml/2006/main" noChangeAspect="1"/>
-            </wp:cNvGraphicFramePr>
-            <a:graphic xmlns:a="http://schemas.openxmlformats.org/drawingml/2006/main">
-              <a:graphicData uri="http://schemas.openxmlformats.org/drawingml/2006/picture">
-                <pic:pic xmlns:pic="http://schemas.openxmlformats.org/drawingml/2006/picture">
-                  <pic:nvPicPr>
-                    <pic:cNvPr id="1" name=""/>
-                    <pic:cNvPicPr/>
-                  </pic:nvPicPr>
-                  <pic:blipFill>
-                    <a:blip r:embed="rId10"/>
-                    <a:stretch>
-                      <a:fillRect/>
-                    </a:stretch>
-                  </pic:blipFill>
-                  <pic:spPr>
-                    <a:xfrm>
-                      <a:off x="0" y="0"/>
-                      <a:ext cx="5612130" cy="3048000"/>
-                    </a:xfrm>
-                    <a:prstGeom prst="rect">
-                      <a:avLst/>
-                    </a:prstGeom>
-                  </pic:spPr>
-                </pic:pic>
-              </a:graphicData>
-            </a:graphic>
-          </wp:inline>
-        </w:drawing>
-      </w:r>
-    </w:p>
-    <w:p>
-      <w:pPr>
-        <w:rPr>
-          <w:b/>
-        </w:rPr>
-      </w:pPr>
-    </w:p>
-    <w:p>
-      <w:pPr>
-        <w:rPr>
-          <w:b/>
-          <w:sz w:val="30"/>
-          <w:szCs w:val="30"/>
-        </w:rPr>
-      </w:pPr>
-      <w:r>
-        <w:rPr>
-          <w:b/>
-          <w:sz w:val="30"/>
-          <w:szCs w:val="30"/>
-        </w:rPr>
-        <w:t>Solución de problemas</w:t>
-      </w:r>
-    </w:p>
-    <w:p>
-      <w:pPr>
-        <w:rPr>
-          <w:b/>
-        </w:rPr>
-      </w:pPr>
-      <w:r>
-        <w:rPr>
-          <w:b/>
-        </w:rPr>
-        <w:t xml:space="preserve">Unos de los problemas que se </w:t>
-      </w:r>
-      <w:r>
-        <w:rPr>
-          <w:b/>
-        </w:rPr>
-        <w:t>presentó</w:t>
-      </w:r>
-      <w:r>
-        <w:rPr>
-          <w:b/>
-        </w:rPr>
-        <w:t xml:space="preserve"> fueron a la hora de configurar la Salida a JSON desde Laravel debido a que hacía falta una Clase especializada en ello, JSONLibrary</w:t>
-      </w:r>
-      <w:r>
-        <w:rPr>
-          <w:b/>
-        </w:rPr>
-        <w:t xml:space="preserve"> y además de hacer la Abstracción del gestor de Base de Datos con el Manejador de Datos.</w:t>
-      </w:r>
-    </w:p>
-    <w:p>
-      <w:pPr>
-        <w:rPr>
-          <w:b/>
-        </w:rPr>
-      </w:pPr>
-      <w:r>
-        <w:rPr>
-          <w:b/>
-        </w:rPr>
-        <w:t>La forma en que se soluciono fue configurar el Composer para descargar las librerías mas recientes con el comando: composer update.</w:t>
-      </w:r>
-    </w:p>
-    <w:p>
-      <w:pPr>
-        <w:rPr>
-          <w:b/>
-        </w:rPr>
-      </w:pPr>
-    </w:p>
-    <w:p>
-      <w:pPr>
-        <w:rPr>
-          <w:b/>
-          <w:sz w:val="30"/>
-          <w:szCs w:val="30"/>
-        </w:rPr>
-      </w:pPr>
-      <w:r>
-        <w:rPr>
-          <w:b/>
-          <w:sz w:val="30"/>
-          <w:szCs w:val="30"/>
-        </w:rPr>
-        <w:t>Descripción Técnica.</w:t>
-      </w:r>
-    </w:p>
-    <w:p>
-      <w:pPr>
-        <w:rPr>
-          <w:b/>
-        </w:rPr>
-      </w:pPr>
-    </w:p>
-    <w:p>
-      <w:pPr>
-        <w:rPr>
-          <w:b/>
-        </w:rPr>
-      </w:pPr>
-      <w:r>
-        <w:rPr>
-          <w:b/>
-        </w:rPr>
-        <w:t>Configuración de Rutas en Laravel</w:t>
-      </w:r>
-    </w:p>
-    <w:p>
-      <w:pPr>
-        <w:rPr>
-          <w:b/>
-        </w:rPr>
-      </w:pPr>
-      <w:r>
-        <w:rPr>
-          <w:noProof/>
-          <w:lang w:eastAsia="es-MX"/>
-        </w:rPr>
-        <w:drawing>
-          <wp:inline distT="0" distB="0" distL="0" distR="0" wp14:anchorId="678AFBB3" wp14:editId="6657CB3F">
-            <wp:extent cx="4927534" cy="1252792"/>
-            <wp:effectExtent l="0" t="0" r="6985" b="5080"/>
-            <wp:docPr id="8" name="Imagen 8"/>
             <wp:cNvGraphicFramePr>
               <a:graphicFrameLocks xmlns:a="http://schemas.openxmlformats.org/drawingml/2006/main" noChangeAspect="1"/>
             </wp:cNvGraphicFramePr>
@@ -1550,7 +1765,7 @@
                   <pic:spPr>
                     <a:xfrm>
                       <a:off x="0" y="0"/>
-                      <a:ext cx="4936793" cy="1255146"/>
+                      <a:ext cx="5612130" cy="3048000"/>
                     </a:xfrm>
                     <a:prstGeom prst="rect">
                       <a:avLst/>
@@ -1574,32 +1789,40 @@
       <w:pPr>
         <w:rPr>
           <w:b/>
-        </w:rPr>
-      </w:pPr>
-      <w:r>
-        <w:rPr>
-          <w:b/>
-        </w:rPr>
-        <w:lastRenderedPageBreak/>
-        <w:t>Ejemplo de obtención de Datos mediante el Framework de Laravel</w:t>
-      </w:r>
-    </w:p>
-    <w:p>
-      <w:pPr>
-        <w:rPr>
-          <w:b/>
-        </w:rPr>
-      </w:pPr>
-      <w:r>
-        <w:rPr>
+          <w:sz w:val="30"/>
+          <w:szCs w:val="30"/>
+        </w:rPr>
+      </w:pPr>
+      <w:r>
+        <w:rPr>
+          <w:b/>
+          <w:sz w:val="30"/>
+          <w:szCs w:val="30"/>
+        </w:rPr>
+        <w:t>Ejemplo del Proyecto funcional:</w:t>
+      </w:r>
+    </w:p>
+    <w:p>
+      <w:pPr>
+        <w:rPr>
+          <w:b/>
+          <w:sz w:val="30"/>
+          <w:szCs w:val="30"/>
+        </w:rPr>
+      </w:pPr>
+      <w:r>
+        <w:rPr>
+          <w:b/>
           <w:noProof/>
+          <w:sz w:val="30"/>
+          <w:szCs w:val="30"/>
           <w:lang w:eastAsia="es-MX"/>
         </w:rPr>
         <w:drawing>
-          <wp:inline distT="0" distB="0" distL="0" distR="0" wp14:anchorId="522A29F6" wp14:editId="31F64FEC">
-            <wp:extent cx="4380232" cy="5862888"/>
-            <wp:effectExtent l="0" t="0" r="1270" b="5080"/>
-            <wp:docPr id="11" name="Imagen 11"/>
+          <wp:inline distT="0" distB="0" distL="0" distR="0">
+            <wp:extent cx="5379436" cy="3997112"/>
+            <wp:effectExtent l="19050" t="0" r="0" b="0"/>
+            <wp:docPr id="3" name="Imagen 1"/>
             <wp:cNvGraphicFramePr>
               <a:graphicFrameLocks xmlns:a="http://schemas.openxmlformats.org/drawingml/2006/main" noChangeAspect="1"/>
             </wp:cNvGraphicFramePr>
@@ -1607,23 +1830,33 @@
               <a:graphicData uri="http://schemas.openxmlformats.org/drawingml/2006/picture">
                 <pic:pic xmlns:pic="http://schemas.openxmlformats.org/drawingml/2006/picture">
                   <pic:nvPicPr>
-                    <pic:cNvPr id="1" name=""/>
-                    <pic:cNvPicPr/>
+                    <pic:cNvPr id="0" name="Picture 1"/>
+                    <pic:cNvPicPr>
+                      <a:picLocks noChangeAspect="1" noChangeArrowheads="1"/>
+                    </pic:cNvPicPr>
                   </pic:nvPicPr>
                   <pic:blipFill>
                     <a:blip r:embed="rId12"/>
+                    <a:srcRect/>
                     <a:stretch>
                       <a:fillRect/>
                     </a:stretch>
                   </pic:blipFill>
-                  <pic:spPr>
+                  <pic:spPr bwMode="auto">
                     <a:xfrm>
                       <a:off x="0" y="0"/>
-                      <a:ext cx="4382121" cy="5865416"/>
+                      <a:ext cx="5381617" cy="3998732"/>
                     </a:xfrm>
                     <a:prstGeom prst="rect">
                       <a:avLst/>
                     </a:prstGeom>
+                    <a:noFill/>
+                    <a:ln w="9525">
+                      <a:noFill/>
+                      <a:miter lim="800000"/>
+                      <a:headEnd/>
+                      <a:tailEnd/>
+                    </a:ln>
                   </pic:spPr>
                 </pic:pic>
               </a:graphicData>
@@ -1636,38 +1869,33 @@
       <w:pPr>
         <w:rPr>
           <w:b/>
-        </w:rPr>
-      </w:pPr>
-    </w:p>
-    <w:p>
-      <w:pPr>
-        <w:rPr>
-          <w:b/>
-        </w:rPr>
-      </w:pPr>
-      <w:r>
-        <w:rPr>
-          <w:b/>
-        </w:rPr>
-        <w:t>Configuración de Angular para el RestFull</w:t>
-      </w:r>
-    </w:p>
-    <w:p>
-      <w:pPr>
-        <w:rPr>
-          <w:b/>
-        </w:rPr>
-      </w:pPr>
-      <w:r>
-        <w:rPr>
+          <w:sz w:val="30"/>
+          <w:szCs w:val="30"/>
+        </w:rPr>
+      </w:pPr>
+    </w:p>
+    <w:p>
+      <w:pPr>
+        <w:rPr>
+          <w:b/>
+          <w:sz w:val="30"/>
+          <w:szCs w:val="30"/>
+        </w:rPr>
+      </w:pPr>
+      <w:r>
+        <w:rPr>
+          <w:b/>
           <w:noProof/>
+          <w:sz w:val="30"/>
+          <w:szCs w:val="30"/>
           <w:lang w:eastAsia="es-MX"/>
         </w:rPr>
+        <w:lastRenderedPageBreak/>
         <w:drawing>
-          <wp:inline distT="0" distB="0" distL="0" distR="0" wp14:anchorId="3BC0496D" wp14:editId="10115AD9">
-            <wp:extent cx="3787792" cy="1154898"/>
-            <wp:effectExtent l="0" t="0" r="3175" b="7620"/>
-            <wp:docPr id="10" name="Imagen 10"/>
+          <wp:inline distT="0" distB="0" distL="0" distR="0">
+            <wp:extent cx="5612130" cy="4280134"/>
+            <wp:effectExtent l="19050" t="0" r="7620" b="0"/>
+            <wp:docPr id="5" name="Imagen 4"/>
             <wp:cNvGraphicFramePr>
               <a:graphicFrameLocks xmlns:a="http://schemas.openxmlformats.org/drawingml/2006/main" noChangeAspect="1"/>
             </wp:cNvGraphicFramePr>
@@ -1675,23 +1903,33 @@
               <a:graphicData uri="http://schemas.openxmlformats.org/drawingml/2006/picture">
                 <pic:pic xmlns:pic="http://schemas.openxmlformats.org/drawingml/2006/picture">
                   <pic:nvPicPr>
-                    <pic:cNvPr id="1" name=""/>
-                    <pic:cNvPicPr/>
+                    <pic:cNvPr id="0" name="Picture 4"/>
+                    <pic:cNvPicPr>
+                      <a:picLocks noChangeAspect="1" noChangeArrowheads="1"/>
+                    </pic:cNvPicPr>
                   </pic:nvPicPr>
                   <pic:blipFill>
                     <a:blip r:embed="rId13"/>
+                    <a:srcRect/>
                     <a:stretch>
                       <a:fillRect/>
                     </a:stretch>
                   </pic:blipFill>
-                  <pic:spPr>
+                  <pic:spPr bwMode="auto">
                     <a:xfrm>
                       <a:off x="0" y="0"/>
-                      <a:ext cx="3824553" cy="1166107"/>
+                      <a:ext cx="5612130" cy="4280134"/>
                     </a:xfrm>
                     <a:prstGeom prst="rect">
                       <a:avLst/>
                     </a:prstGeom>
+                    <a:noFill/>
+                    <a:ln w="9525">
+                      <a:noFill/>
+                      <a:miter lim="800000"/>
+                      <a:headEnd/>
+                      <a:tailEnd/>
+                    </a:ln>
                   </pic:spPr>
                 </pic:pic>
               </a:graphicData>
@@ -1704,20 +1942,39 @@
       <w:pPr>
         <w:rPr>
           <w:b/>
-        </w:rPr>
-      </w:pPr>
-    </w:p>
-    <w:p>
-      <w:pPr>
-        <w:rPr>
-          <w:b/>
-        </w:rPr>
-      </w:pPr>
-      <w:r>
-        <w:rPr>
-          <w:b/>
-        </w:rPr>
-        <w:t>Controlador de Angular JS para obtener información de la Películas</w:t>
+          <w:sz w:val="30"/>
+          <w:szCs w:val="30"/>
+        </w:rPr>
+      </w:pPr>
+    </w:p>
+    <w:p>
+      <w:pPr>
+        <w:rPr>
+          <w:b/>
+          <w:sz w:val="30"/>
+          <w:szCs w:val="30"/>
+        </w:rPr>
+      </w:pPr>
+      <w:r>
+        <w:rPr>
+          <w:b/>
+          <w:sz w:val="30"/>
+          <w:szCs w:val="30"/>
+        </w:rPr>
+        <w:t>Descripción Técnica.</w:t>
+      </w:r>
+    </w:p>
+    <w:p>
+      <w:pPr>
+        <w:rPr>
+          <w:b/>
+        </w:rPr>
+      </w:pPr>
+      <w:r>
+        <w:rPr>
+          <w:b/>
+        </w:rPr>
+        <w:t>Configuración de Rutas en Laravel</w:t>
       </w:r>
     </w:p>
     <w:p>
@@ -1732,10 +1989,10 @@
           <w:lang w:eastAsia="es-MX"/>
         </w:rPr>
         <w:drawing>
-          <wp:inline distT="0" distB="0" distL="0" distR="0" wp14:anchorId="7D10C8D6" wp14:editId="30D3D281">
-            <wp:extent cx="5612130" cy="6109970"/>
-            <wp:effectExtent l="0" t="0" r="7620" b="5080"/>
-            <wp:docPr id="12" name="Imagen 12"/>
+          <wp:inline distT="0" distB="0" distL="0" distR="0">
+            <wp:extent cx="4927534" cy="1252792"/>
+            <wp:effectExtent l="0" t="0" r="6985" b="5080"/>
+            <wp:docPr id="8" name="Imagen 8"/>
             <wp:cNvGraphicFramePr>
               <a:graphicFrameLocks xmlns:a="http://schemas.openxmlformats.org/drawingml/2006/main" noChangeAspect="1"/>
             </wp:cNvGraphicFramePr>
@@ -1755,6 +2012,244 @@
                   <pic:spPr>
                     <a:xfrm>
                       <a:off x="0" y="0"/>
+                      <a:ext cx="4936793" cy="1255146"/>
+                    </a:xfrm>
+                    <a:prstGeom prst="rect">
+                      <a:avLst/>
+                    </a:prstGeom>
+                  </pic:spPr>
+                </pic:pic>
+              </a:graphicData>
+            </a:graphic>
+          </wp:inline>
+        </w:drawing>
+      </w:r>
+    </w:p>
+    <w:p>
+      <w:pPr>
+        <w:rPr>
+          <w:b/>
+        </w:rPr>
+      </w:pPr>
+    </w:p>
+    <w:p>
+      <w:pPr>
+        <w:rPr>
+          <w:b/>
+        </w:rPr>
+      </w:pPr>
+      <w:r>
+        <w:rPr>
+          <w:b/>
+        </w:rPr>
+        <w:br w:type="page"/>
+      </w:r>
+    </w:p>
+    <w:p>
+      <w:pPr>
+        <w:rPr>
+          <w:b/>
+        </w:rPr>
+      </w:pPr>
+    </w:p>
+    <w:p>
+      <w:pPr>
+        <w:rPr>
+          <w:b/>
+        </w:rPr>
+      </w:pPr>
+      <w:r>
+        <w:rPr>
+          <w:b/>
+        </w:rPr>
+        <w:t>Ejemplo de obtención de Datos mediante el Framework de Laravel</w:t>
+      </w:r>
+    </w:p>
+    <w:p>
+      <w:pPr>
+        <w:rPr>
+          <w:b/>
+        </w:rPr>
+      </w:pPr>
+      <w:r>
+        <w:rPr>
+          <w:noProof/>
+          <w:lang w:eastAsia="es-MX"/>
+        </w:rPr>
+        <w:drawing>
+          <wp:inline distT="0" distB="0" distL="0" distR="0">
+            <wp:extent cx="3563338" cy="4769484"/>
+            <wp:effectExtent l="19050" t="0" r="0" b="0"/>
+            <wp:docPr id="11" name="Imagen 11"/>
+            <wp:cNvGraphicFramePr>
+              <a:graphicFrameLocks xmlns:a="http://schemas.openxmlformats.org/drawingml/2006/main" noChangeAspect="1"/>
+            </wp:cNvGraphicFramePr>
+            <a:graphic xmlns:a="http://schemas.openxmlformats.org/drawingml/2006/main">
+              <a:graphicData uri="http://schemas.openxmlformats.org/drawingml/2006/picture">
+                <pic:pic xmlns:pic="http://schemas.openxmlformats.org/drawingml/2006/picture">
+                  <pic:nvPicPr>
+                    <pic:cNvPr id="1" name=""/>
+                    <pic:cNvPicPr/>
+                  </pic:nvPicPr>
+                  <pic:blipFill>
+                    <a:blip r:embed="rId15"/>
+                    <a:stretch>
+                      <a:fillRect/>
+                    </a:stretch>
+                  </pic:blipFill>
+                  <pic:spPr>
+                    <a:xfrm>
+                      <a:off x="0" y="0"/>
+                      <a:ext cx="3565339" cy="4772163"/>
+                    </a:xfrm>
+                    <a:prstGeom prst="rect">
+                      <a:avLst/>
+                    </a:prstGeom>
+                  </pic:spPr>
+                </pic:pic>
+              </a:graphicData>
+            </a:graphic>
+          </wp:inline>
+        </w:drawing>
+      </w:r>
+    </w:p>
+    <w:p>
+      <w:pPr>
+        <w:rPr>
+          <w:b/>
+        </w:rPr>
+      </w:pPr>
+    </w:p>
+    <w:p>
+      <w:pPr>
+        <w:rPr>
+          <w:b/>
+        </w:rPr>
+      </w:pPr>
+      <w:r>
+        <w:rPr>
+          <w:b/>
+        </w:rPr>
+        <w:br w:type="page"/>
+      </w:r>
+    </w:p>
+    <w:p>
+      <w:pPr>
+        <w:rPr>
+          <w:b/>
+        </w:rPr>
+      </w:pPr>
+      <w:r>
+        <w:rPr>
+          <w:b/>
+        </w:rPr>
+        <w:lastRenderedPageBreak/>
+        <w:t>Configuración de Angular para el RestFull</w:t>
+      </w:r>
+    </w:p>
+    <w:p>
+      <w:pPr>
+        <w:rPr>
+          <w:b/>
+        </w:rPr>
+      </w:pPr>
+      <w:r>
+        <w:rPr>
+          <w:noProof/>
+          <w:lang w:eastAsia="es-MX"/>
+        </w:rPr>
+        <w:drawing>
+          <wp:inline distT="0" distB="0" distL="0" distR="0">
+            <wp:extent cx="3787792" cy="1154898"/>
+            <wp:effectExtent l="0" t="0" r="3175" b="7620"/>
+            <wp:docPr id="10" name="Imagen 10"/>
+            <wp:cNvGraphicFramePr>
+              <a:graphicFrameLocks xmlns:a="http://schemas.openxmlformats.org/drawingml/2006/main" noChangeAspect="1"/>
+            </wp:cNvGraphicFramePr>
+            <a:graphic xmlns:a="http://schemas.openxmlformats.org/drawingml/2006/main">
+              <a:graphicData uri="http://schemas.openxmlformats.org/drawingml/2006/picture">
+                <pic:pic xmlns:pic="http://schemas.openxmlformats.org/drawingml/2006/picture">
+                  <pic:nvPicPr>
+                    <pic:cNvPr id="1" name=""/>
+                    <pic:cNvPicPr/>
+                  </pic:nvPicPr>
+                  <pic:blipFill>
+                    <a:blip r:embed="rId16"/>
+                    <a:stretch>
+                      <a:fillRect/>
+                    </a:stretch>
+                  </pic:blipFill>
+                  <pic:spPr>
+                    <a:xfrm>
+                      <a:off x="0" y="0"/>
+                      <a:ext cx="3824553" cy="1166107"/>
+                    </a:xfrm>
+                    <a:prstGeom prst="rect">
+                      <a:avLst/>
+                    </a:prstGeom>
+                  </pic:spPr>
+                </pic:pic>
+              </a:graphicData>
+            </a:graphic>
+          </wp:inline>
+        </w:drawing>
+      </w:r>
+    </w:p>
+    <w:p>
+      <w:pPr>
+        <w:rPr>
+          <w:b/>
+        </w:rPr>
+      </w:pPr>
+    </w:p>
+    <w:p>
+      <w:pPr>
+        <w:rPr>
+          <w:b/>
+        </w:rPr>
+      </w:pPr>
+      <w:r>
+        <w:rPr>
+          <w:b/>
+        </w:rPr>
+        <w:t>Controlador de Angular JS para obtener información de la Películas</w:t>
+      </w:r>
+    </w:p>
+    <w:p>
+      <w:pPr>
+        <w:rPr>
+          <w:b/>
+        </w:rPr>
+      </w:pPr>
+      <w:r>
+        <w:rPr>
+          <w:noProof/>
+          <w:lang w:eastAsia="es-MX"/>
+        </w:rPr>
+        <w:drawing>
+          <wp:inline distT="0" distB="0" distL="0" distR="0">
+            <wp:extent cx="5612130" cy="6109970"/>
+            <wp:effectExtent l="0" t="0" r="7620" b="5080"/>
+            <wp:docPr id="12" name="Imagen 12"/>
+            <wp:cNvGraphicFramePr>
+              <a:graphicFrameLocks xmlns:a="http://schemas.openxmlformats.org/drawingml/2006/main" noChangeAspect="1"/>
+            </wp:cNvGraphicFramePr>
+            <a:graphic xmlns:a="http://schemas.openxmlformats.org/drawingml/2006/main">
+              <a:graphicData uri="http://schemas.openxmlformats.org/drawingml/2006/picture">
+                <pic:pic xmlns:pic="http://schemas.openxmlformats.org/drawingml/2006/picture">
+                  <pic:nvPicPr>
+                    <pic:cNvPr id="1" name=""/>
+                    <pic:cNvPicPr/>
+                  </pic:nvPicPr>
+                  <pic:blipFill>
+                    <a:blip r:embed="rId17"/>
+                    <a:stretch>
+                      <a:fillRect/>
+                    </a:stretch>
+                  </pic:blipFill>
+                  <pic:spPr>
+                    <a:xfrm>
+                      <a:off x="0" y="0"/>
                       <a:ext cx="5612130" cy="6109970"/>
                     </a:xfrm>
                     <a:prstGeom prst="rect">
@@ -1778,6 +2273,7 @@
         <w:rPr>
           <w:b/>
         </w:rPr>
+        <w:lastRenderedPageBreak/>
         <w:t>Conclusión</w:t>
       </w:r>
     </w:p>
@@ -1786,7 +2282,25 @@
         <w:jc w:val="both"/>
       </w:pPr>
       <w:r>
-        <w:t xml:space="preserve">Como se vio durante el desarrollo de proyecto, se utilizaron diversas tecnologías para implementar un sistema básico para consultar películas, tales como (Laravel, Angular JS, Javascript, Ajax, CSS y HTML5) además del uso del Cloud Computing como </w:t>
+        <w:t xml:space="preserve">Como se vio durante el desarrollo de proyecto, se utilizaron diversas tecnologías para implementar un sistema básico para </w:t>
+      </w:r>
+      <w:r>
+        <w:t>administrar y consultar</w:t>
+      </w:r>
+      <w:r>
+        <w:t xml:space="preserve"> películas, </w:t>
+      </w:r>
+      <w:r>
+        <w:t>con el Uso de las tecnologías</w:t>
+      </w:r>
+      <w:r>
+        <w:t xml:space="preserve"> (Laravel, Angular JS, Javascript, Ajax, CSS y HTML5)</w:t>
+      </w:r>
+      <w:r>
+        <w:t xml:space="preserve"> se creó un pequeño proyecto funcional, </w:t>
+      </w:r>
+      <w:r>
+        <w:t xml:space="preserve"> además del uso del Cloud Computing como </w:t>
       </w:r>
       <w:r>
         <w:rPr>
@@ -1827,12 +2341,20 @@
         <w:t>Internet de la Cosas</w:t>
       </w:r>
       <w:r>
-        <w:t>.</w:t>
+        <w:t>, utilizan Cloud Computing (Twitter, NetFlix, Wikipedia Etc)</w:t>
+      </w:r>
+    </w:p>
+    <w:p>
+      <w:pPr>
+        <w:jc w:val="both"/>
+      </w:pPr>
+      <w:r>
+        <w:t>Hoy en la actualidad el uso del Internet ha ido en aumento, porque cualquier solución basada para la Web es indispensable en estos momentos.</w:t>
       </w:r>
     </w:p>
     <w:sectPr>
-      <w:headerReference w:type="default" r:id="rId15"/>
-      <w:footerReference w:type="default" r:id="rId16"/>
+      <w:headerReference w:type="default" r:id="rId18"/>
+      <w:footerReference w:type="default" r:id="rId19"/>
       <w:pgSz w:w="12240" w:h="15840"/>
       <w:pgMar w:top="1417" w:right="1701" w:bottom="1417" w:left="1701" w:header="708" w:footer="708" w:gutter="0"/>
       <w:cols w:space="708"/>
@@ -1843,8 +2365,8 @@
 </file>
 
 <file path=word/endnotes.xml><?xml version="1.0" encoding="utf-8"?>
-<w:endnotes xmlns:wpc="http://schemas.microsoft.com/office/word/2010/wordprocessingCanvas" xmlns:mc="http://schemas.openxmlformats.org/markup-compatibility/2006" xmlns:o="urn:schemas-microsoft-com:office:office" xmlns:r="http://schemas.openxmlformats.org/officeDocument/2006/relationships" xmlns:m="http://schemas.openxmlformats.org/officeDocument/2006/math" xmlns:v="urn:schemas-microsoft-com:vml" xmlns:wp14="http://schemas.microsoft.com/office/word/2010/wordprocessingDrawing" xmlns:wp="http://schemas.openxmlformats.org/drawingml/2006/wordprocessingDrawing" xmlns:w10="urn:schemas-microsoft-com:office:word" xmlns:w="http://schemas.openxmlformats.org/wordprocessingml/2006/main" xmlns:w14="http://schemas.microsoft.com/office/word/2010/wordml" xmlns:w15="http://schemas.microsoft.com/office/word/2012/wordml" xmlns:wpg="http://schemas.microsoft.com/office/word/2010/wordprocessingGroup" xmlns:wpi="http://schemas.microsoft.com/office/word/2010/wordprocessingInk" xmlns:wne="http://schemas.microsoft.com/office/word/2006/wordml" xmlns:wps="http://schemas.microsoft.com/office/word/2010/wordprocessingShape" mc:Ignorable="w14 w15 wp14">
-  <w:endnote w:type="separator" w:id="-1">
+<w:endnotes xmlns:ve="http://schemas.openxmlformats.org/markup-compatibility/2006" xmlns:o="urn:schemas-microsoft-com:office:office" xmlns:r="http://schemas.openxmlformats.org/officeDocument/2006/relationships" xmlns:m="http://schemas.openxmlformats.org/officeDocument/2006/math" xmlns:v="urn:schemas-microsoft-com:vml" xmlns:wp="http://schemas.openxmlformats.org/drawingml/2006/wordprocessingDrawing" xmlns:w10="urn:schemas-microsoft-com:office:word" xmlns:w="http://schemas.openxmlformats.org/wordprocessingml/2006/main" xmlns:wne="http://schemas.microsoft.com/office/word/2006/wordml">
+  <w:endnote w:type="separator" w:id="0">
     <w:p>
       <w:pPr>
         <w:spacing w:after="0" w:line="240" w:lineRule="auto"/>
@@ -1854,7 +2376,7 @@
       </w:r>
     </w:p>
   </w:endnote>
-  <w:endnote w:type="continuationSeparator" w:id="0">
+  <w:endnote w:type="continuationSeparator" w:id="1">
     <w:p>
       <w:pPr>
         <w:spacing w:after="0" w:line="240" w:lineRule="auto"/>
@@ -1868,7 +2390,7 @@
 </file>
 
 <file path=word/footer1.xml><?xml version="1.0" encoding="utf-8"?>
-<w:ftr xmlns:wpc="http://schemas.microsoft.com/office/word/2010/wordprocessingCanvas" xmlns:mc="http://schemas.openxmlformats.org/markup-compatibility/2006" xmlns:o="urn:schemas-microsoft-com:office:office" xmlns:r="http://schemas.openxmlformats.org/officeDocument/2006/relationships" xmlns:m="http://schemas.openxmlformats.org/officeDocument/2006/math" xmlns:v="urn:schemas-microsoft-com:vml" xmlns:wp14="http://schemas.microsoft.com/office/word/2010/wordprocessingDrawing" xmlns:wp="http://schemas.openxmlformats.org/drawingml/2006/wordprocessingDrawing" xmlns:w10="urn:schemas-microsoft-com:office:word" xmlns:w="http://schemas.openxmlformats.org/wordprocessingml/2006/main" xmlns:w14="http://schemas.microsoft.com/office/word/2010/wordml" xmlns:w15="http://schemas.microsoft.com/office/word/2012/wordml" xmlns:wpg="http://schemas.microsoft.com/office/word/2010/wordprocessingGroup" xmlns:wpi="http://schemas.microsoft.com/office/word/2010/wordprocessingInk" xmlns:wne="http://schemas.microsoft.com/office/word/2006/wordml" xmlns:wps="http://schemas.microsoft.com/office/word/2010/wordprocessingShape" mc:Ignorable="w14 w15 wp14">
+<w:ftr xmlns:ve="http://schemas.openxmlformats.org/markup-compatibility/2006" xmlns:o="urn:schemas-microsoft-com:office:office" xmlns:r="http://schemas.openxmlformats.org/officeDocument/2006/relationships" xmlns:m="http://schemas.openxmlformats.org/officeDocument/2006/math" xmlns:v="urn:schemas-microsoft-com:vml" xmlns:wp="http://schemas.openxmlformats.org/drawingml/2006/wordprocessingDrawing" xmlns:w10="urn:schemas-microsoft-com:office:word" xmlns:w="http://schemas.openxmlformats.org/wordprocessingml/2006/main" xmlns:wne="http://schemas.microsoft.com/office/word/2006/wordml">
   <w:sdt>
     <w:sdtPr>
       <w:id w:val="-2122917526"/>
@@ -1877,32 +2399,21 @@
         <w:docPartUnique/>
       </w:docPartObj>
     </w:sdtPr>
-    <w:sdtEndPr/>
     <w:sdtContent>
       <w:p>
         <w:pPr>
           <w:pStyle w:val="Piedepgina"/>
           <w:jc w:val="right"/>
         </w:pPr>
-        <w:r>
-          <w:fldChar w:fldCharType="begin"/>
-        </w:r>
-        <w:r>
-          <w:instrText>PAGE   \* MERGEFORMAT</w:instrText>
-        </w:r>
-        <w:r>
-          <w:fldChar w:fldCharType="separate"/>
-        </w:r>
-        <w:r>
-          <w:rPr>
-            <w:noProof/>
-            <w:lang w:val="es-ES"/>
-          </w:rPr>
-          <w:t>9</w:t>
-        </w:r>
-        <w:r>
-          <w:fldChar w:fldCharType="end"/>
-        </w:r>
+        <w:fldSimple w:instr="PAGE   \* MERGEFORMAT">
+          <w:r>
+            <w:rPr>
+              <w:noProof/>
+              <w:lang w:val="es-ES"/>
+            </w:rPr>
+            <w:t>13</w:t>
+          </w:r>
+        </w:fldSimple>
       </w:p>
     </w:sdtContent>
   </w:sdt>
@@ -1915,8 +2426,8 @@
 </file>
 
 <file path=word/footnotes.xml><?xml version="1.0" encoding="utf-8"?>
-<w:footnotes xmlns:wpc="http://schemas.microsoft.com/office/word/2010/wordprocessingCanvas" xmlns:mc="http://schemas.openxmlformats.org/markup-compatibility/2006" xmlns:o="urn:schemas-microsoft-com:office:office" xmlns:r="http://schemas.openxmlformats.org/officeDocument/2006/relationships" xmlns:m="http://schemas.openxmlformats.org/officeDocument/2006/math" xmlns:v="urn:schemas-microsoft-com:vml" xmlns:wp14="http://schemas.microsoft.com/office/word/2010/wordprocessingDrawing" xmlns:wp="http://schemas.openxmlformats.org/drawingml/2006/wordprocessingDrawing" xmlns:w10="urn:schemas-microsoft-com:office:word" xmlns:w="http://schemas.openxmlformats.org/wordprocessingml/2006/main" xmlns:w14="http://schemas.microsoft.com/office/word/2010/wordml" xmlns:w15="http://schemas.microsoft.com/office/word/2012/wordml" xmlns:wpg="http://schemas.microsoft.com/office/word/2010/wordprocessingGroup" xmlns:wpi="http://schemas.microsoft.com/office/word/2010/wordprocessingInk" xmlns:wne="http://schemas.microsoft.com/office/word/2006/wordml" xmlns:wps="http://schemas.microsoft.com/office/word/2010/wordprocessingShape" mc:Ignorable="w14 w15 wp14">
-  <w:footnote w:type="separator" w:id="-1">
+<w:footnotes xmlns:ve="http://schemas.openxmlformats.org/markup-compatibility/2006" xmlns:o="urn:schemas-microsoft-com:office:office" xmlns:r="http://schemas.openxmlformats.org/officeDocument/2006/relationships" xmlns:m="http://schemas.openxmlformats.org/officeDocument/2006/math" xmlns:v="urn:schemas-microsoft-com:vml" xmlns:wp="http://schemas.openxmlformats.org/drawingml/2006/wordprocessingDrawing" xmlns:w10="urn:schemas-microsoft-com:office:word" xmlns:w="http://schemas.openxmlformats.org/wordprocessingml/2006/main" xmlns:wne="http://schemas.microsoft.com/office/word/2006/wordml">
+  <w:footnote w:type="separator" w:id="0">
     <w:p>
       <w:pPr>
         <w:spacing w:after="0" w:line="240" w:lineRule="auto"/>
@@ -1926,7 +2437,7 @@
       </w:r>
     </w:p>
   </w:footnote>
-  <w:footnote w:type="continuationSeparator" w:id="0">
+  <w:footnote w:type="continuationSeparator" w:id="1">
     <w:p>
       <w:pPr>
         <w:spacing w:after="0" w:line="240" w:lineRule="auto"/>
@@ -1940,7 +2451,7 @@
 </file>
 
 <file path=word/header1.xml><?xml version="1.0" encoding="utf-8"?>
-<w:hdr xmlns:wpc="http://schemas.microsoft.com/office/word/2010/wordprocessingCanvas" xmlns:mc="http://schemas.openxmlformats.org/markup-compatibility/2006" xmlns:o="urn:schemas-microsoft-com:office:office" xmlns:r="http://schemas.openxmlformats.org/officeDocument/2006/relationships" xmlns:m="http://schemas.openxmlformats.org/officeDocument/2006/math" xmlns:v="urn:schemas-microsoft-com:vml" xmlns:wp14="http://schemas.microsoft.com/office/word/2010/wordprocessingDrawing" xmlns:wp="http://schemas.openxmlformats.org/drawingml/2006/wordprocessingDrawing" xmlns:w10="urn:schemas-microsoft-com:office:word" xmlns:w="http://schemas.openxmlformats.org/wordprocessingml/2006/main" xmlns:w14="http://schemas.microsoft.com/office/word/2010/wordml" xmlns:w15="http://schemas.microsoft.com/office/word/2012/wordml" xmlns:wpg="http://schemas.microsoft.com/office/word/2010/wordprocessingGroup" xmlns:wpi="http://schemas.microsoft.com/office/word/2010/wordprocessingInk" xmlns:wne="http://schemas.microsoft.com/office/word/2006/wordml" xmlns:wps="http://schemas.microsoft.com/office/word/2010/wordprocessingShape" mc:Ignorable="w14 w15 wp14">
+<w:hdr xmlns:ve="http://schemas.openxmlformats.org/markup-compatibility/2006" xmlns:o="urn:schemas-microsoft-com:office:office" xmlns:r="http://schemas.openxmlformats.org/officeDocument/2006/relationships" xmlns:m="http://schemas.openxmlformats.org/officeDocument/2006/math" xmlns:v="urn:schemas-microsoft-com:vml" xmlns:wp="http://schemas.openxmlformats.org/drawingml/2006/wordprocessingDrawing" xmlns:w10="urn:schemas-microsoft-com:office:word" xmlns:w="http://schemas.openxmlformats.org/wordprocessingml/2006/main" xmlns:wne="http://schemas.microsoft.com/office/word/2006/wordml">
   <w:p>
     <w:pPr>
       <w:pStyle w:val="Encabezado"/>
@@ -1951,7 +2462,7 @@
         <w:lang w:eastAsia="es-MX"/>
       </w:rPr>
       <w:drawing>
-        <wp:anchor distT="0" distB="0" distL="114300" distR="114300" simplePos="0" relativeHeight="251658240" behindDoc="0" locked="0" layoutInCell="1" allowOverlap="1" wp14:anchorId="2E3B9FBA" wp14:editId="406B803B">
+        <wp:anchor distT="0" distB="0" distL="114300" distR="114300" simplePos="0" relativeHeight="251658240" behindDoc="0" locked="0" layoutInCell="1" allowOverlap="1">
           <wp:simplePos x="0" y="0"/>
           <wp:positionH relativeFrom="leftMargin">
             <wp:align>right</wp:align>
@@ -1987,7 +2498,7 @@
                   <a:blip r:embed="rId1" cstate="print">
                     <a:extLst>
                       <a:ext uri="{28A0092B-C50C-407E-A947-70E740481C1C}">
-                        <a14:useLocalDpi xmlns:a14="http://schemas.microsoft.com/office/drawing/2010/main" val="0"/>
+                        <a14:useLocalDpi xmlns:a14="http://schemas.microsoft.com/office/drawing/2010/main" xmlns:wps="http://schemas.microsoft.com/office/word/2010/wordprocessingShape" xmlns:wpi="http://schemas.microsoft.com/office/word/2010/wordprocessingInk" xmlns:wpg="http://schemas.microsoft.com/office/word/2010/wordprocessingGroup" xmlns:w15="http://schemas.microsoft.com/office/word/2012/wordml" xmlns:w14="http://schemas.microsoft.com/office/word/2010/wordml" xmlns:w="http://schemas.openxmlformats.org/wordprocessingml/2006/main" xmlns:w10="urn:schemas-microsoft-com:office:word" xmlns:wp14="http://schemas.microsoft.com/office/word/2010/wordprocessingDrawing" xmlns:v="urn:schemas-microsoft-com:vml" xmlns:o="urn:schemas-microsoft-com:office:office" xmlns:mc="http://schemas.openxmlformats.org/markup-compatibility/2006" xmlns:wpc="http://schemas.microsoft.com/office/word/2010/wordprocessingCanvas" xmlns="" val="0"/>
                       </a:ext>
                     </a:extLst>
                   </a:blip>
@@ -2012,12 +2523,6 @@
               </pic:pic>
             </a:graphicData>
           </a:graphic>
-          <wp14:sizeRelH relativeFrom="margin">
-            <wp14:pctWidth>0</wp14:pctWidth>
-          </wp14:sizeRelH>
-          <wp14:sizeRelV relativeFrom="margin">
-            <wp14:pctHeight>0</wp14:pctHeight>
-          </wp14:sizeRelV>
         </wp:anchor>
       </w:drawing>
     </w:r>
@@ -2026,7 +2531,7 @@
 </file>
 
 <file path=word/numbering.xml><?xml version="1.0" encoding="utf-8"?>
-<w:numbering xmlns:wpc="http://schemas.microsoft.com/office/word/2010/wordprocessingCanvas" xmlns:mc="http://schemas.openxmlformats.org/markup-compatibility/2006" xmlns:o="urn:schemas-microsoft-com:office:office" xmlns:r="http://schemas.openxmlformats.org/officeDocument/2006/relationships" xmlns:m="http://schemas.openxmlformats.org/officeDocument/2006/math" xmlns:v="urn:schemas-microsoft-com:vml" xmlns:wp14="http://schemas.microsoft.com/office/word/2010/wordprocessingDrawing" xmlns:wp="http://schemas.openxmlformats.org/drawingml/2006/wordprocessingDrawing" xmlns:w10="urn:schemas-microsoft-com:office:word" xmlns:w="http://schemas.openxmlformats.org/wordprocessingml/2006/main" xmlns:w14="http://schemas.microsoft.com/office/word/2010/wordml" xmlns:w15="http://schemas.microsoft.com/office/word/2012/wordml" xmlns:wpg="http://schemas.microsoft.com/office/word/2010/wordprocessingGroup" xmlns:wpi="http://schemas.microsoft.com/office/word/2010/wordprocessingInk" xmlns:wne="http://schemas.microsoft.com/office/word/2006/wordml" xmlns:wps="http://schemas.microsoft.com/office/word/2010/wordprocessingShape" mc:Ignorable="w14 w15 wp14">
+<w:numbering xmlns:ve="http://schemas.openxmlformats.org/markup-compatibility/2006" xmlns:o="urn:schemas-microsoft-com:office:office" xmlns:r="http://schemas.openxmlformats.org/officeDocument/2006/relationships" xmlns:m="http://schemas.openxmlformats.org/officeDocument/2006/math" xmlns:v="urn:schemas-microsoft-com:vml" xmlns:wp="http://schemas.openxmlformats.org/drawingml/2006/wordprocessingDrawing" xmlns:w10="urn:schemas-microsoft-com:office:word" xmlns:w="http://schemas.openxmlformats.org/wordprocessingml/2006/main" xmlns:wne="http://schemas.microsoft.com/office/word/2006/wordml">
   <w:abstractNum w:abstractNumId="0">
     <w:nsid w:val="0697026C"/>
     <w:multiLevelType w:val="hybridMultilevel"/>
@@ -2226,17 +2731,106 @@
       </w:rPr>
     </w:lvl>
   </w:abstractNum>
+  <w:abstractNum w:abstractNumId="2">
+    <w:nsid w:val="3E504319"/>
+    <w:multiLevelType w:val="hybridMultilevel"/>
+    <w:tmpl w:val="CC3E0682"/>
+    <w:lvl w:ilvl="0" w:tplc="080A000F">
+      <w:start w:val="1"/>
+      <w:numFmt w:val="decimal"/>
+      <w:lvlText w:val="%1."/>
+      <w:lvlJc w:val="left"/>
+      <w:pPr>
+        <w:ind w:left="720" w:hanging="360"/>
+      </w:pPr>
+    </w:lvl>
+    <w:lvl w:ilvl="1" w:tplc="080A0019" w:tentative="1">
+      <w:start w:val="1"/>
+      <w:numFmt w:val="lowerLetter"/>
+      <w:lvlText w:val="%2."/>
+      <w:lvlJc w:val="left"/>
+      <w:pPr>
+        <w:ind w:left="1440" w:hanging="360"/>
+      </w:pPr>
+    </w:lvl>
+    <w:lvl w:ilvl="2" w:tplc="080A001B" w:tentative="1">
+      <w:start w:val="1"/>
+      <w:numFmt w:val="lowerRoman"/>
+      <w:lvlText w:val="%3."/>
+      <w:lvlJc w:val="right"/>
+      <w:pPr>
+        <w:ind w:left="2160" w:hanging="180"/>
+      </w:pPr>
+    </w:lvl>
+    <w:lvl w:ilvl="3" w:tplc="080A000F" w:tentative="1">
+      <w:start w:val="1"/>
+      <w:numFmt w:val="decimal"/>
+      <w:lvlText w:val="%4."/>
+      <w:lvlJc w:val="left"/>
+      <w:pPr>
+        <w:ind w:left="2880" w:hanging="360"/>
+      </w:pPr>
+    </w:lvl>
+    <w:lvl w:ilvl="4" w:tplc="080A0019" w:tentative="1">
+      <w:start w:val="1"/>
+      <w:numFmt w:val="lowerLetter"/>
+      <w:lvlText w:val="%5."/>
+      <w:lvlJc w:val="left"/>
+      <w:pPr>
+        <w:ind w:left="3600" w:hanging="360"/>
+      </w:pPr>
+    </w:lvl>
+    <w:lvl w:ilvl="5" w:tplc="080A001B" w:tentative="1">
+      <w:start w:val="1"/>
+      <w:numFmt w:val="lowerRoman"/>
+      <w:lvlText w:val="%6."/>
+      <w:lvlJc w:val="right"/>
+      <w:pPr>
+        <w:ind w:left="4320" w:hanging="180"/>
+      </w:pPr>
+    </w:lvl>
+    <w:lvl w:ilvl="6" w:tplc="080A000F" w:tentative="1">
+      <w:start w:val="1"/>
+      <w:numFmt w:val="decimal"/>
+      <w:lvlText w:val="%7."/>
+      <w:lvlJc w:val="left"/>
+      <w:pPr>
+        <w:ind w:left="5040" w:hanging="360"/>
+      </w:pPr>
+    </w:lvl>
+    <w:lvl w:ilvl="7" w:tplc="080A0019" w:tentative="1">
+      <w:start w:val="1"/>
+      <w:numFmt w:val="lowerLetter"/>
+      <w:lvlText w:val="%8."/>
+      <w:lvlJc w:val="left"/>
+      <w:pPr>
+        <w:ind w:left="5760" w:hanging="360"/>
+      </w:pPr>
+    </w:lvl>
+    <w:lvl w:ilvl="8" w:tplc="080A001B" w:tentative="1">
+      <w:start w:val="1"/>
+      <w:numFmt w:val="lowerRoman"/>
+      <w:lvlText w:val="%9."/>
+      <w:lvlJc w:val="right"/>
+      <w:pPr>
+        <w:ind w:left="6480" w:hanging="180"/>
+      </w:pPr>
+    </w:lvl>
+  </w:abstractNum>
   <w:num w:numId="1">
     <w:abstractNumId w:val="1"/>
   </w:num>
   <w:num w:numId="2">
     <w:abstractNumId w:val="0"/>
   </w:num>
+  <w:num w:numId="3">
+    <w:abstractNumId w:val="2"/>
+  </w:num>
 </w:numbering>
 </file>
 
 <file path=word/styles.xml><?xml version="1.0" encoding="utf-8"?>
-<w:styles xmlns:mc="http://schemas.openxmlformats.org/markup-compatibility/2006" xmlns:r="http://schemas.openxmlformats.org/officeDocument/2006/relationships" xmlns:w="http://schemas.openxmlformats.org/wordprocessingml/2006/main" xmlns:w14="http://schemas.microsoft.com/office/word/2010/wordml" xmlns:w15="http://schemas.microsoft.com/office/word/2012/wordml" mc:Ignorable="w14 w15">
+<w:styles xmlns:r="http://schemas.openxmlformats.org/officeDocument/2006/relationships" xmlns:w="http://schemas.openxmlformats.org/wordprocessingml/2006/main">
   <w:docDefaults>
     <w:rPrDefault>
       <w:rPr>
@@ -2252,382 +2846,149 @@
       </w:pPr>
     </w:pPrDefault>
   </w:docDefaults>
-  <w:latentStyles w:defLockedState="0" w:defUIPriority="99" w:defSemiHidden="0" w:defUnhideWhenUsed="0" w:defQFormat="0" w:count="371">
-    <w:lsdException w:name="Normal" w:uiPriority="0" w:qFormat="1"/>
-    <w:lsdException w:name="heading 1" w:uiPriority="9" w:qFormat="1"/>
-    <w:lsdException w:name="heading 2" w:semiHidden="1" w:uiPriority="9" w:unhideWhenUsed="1" w:qFormat="1"/>
-    <w:lsdException w:name="heading 3" w:semiHidden="1" w:uiPriority="9" w:unhideWhenUsed="1" w:qFormat="1"/>
-    <w:lsdException w:name="heading 4" w:semiHidden="1" w:uiPriority="9" w:unhideWhenUsed="1" w:qFormat="1"/>
-    <w:lsdException w:name="heading 5" w:semiHidden="1" w:uiPriority="9" w:unhideWhenUsed="1" w:qFormat="1"/>
-    <w:lsdException w:name="heading 6" w:semiHidden="1" w:uiPriority="9" w:unhideWhenUsed="1" w:qFormat="1"/>
-    <w:lsdException w:name="heading 7" w:semiHidden="1" w:uiPriority="9" w:unhideWhenUsed="1" w:qFormat="1"/>
-    <w:lsdException w:name="heading 8" w:semiHidden="1" w:uiPriority="9" w:unhideWhenUsed="1" w:qFormat="1"/>
-    <w:lsdException w:name="heading 9" w:semiHidden="1" w:uiPriority="9" w:unhideWhenUsed="1" w:qFormat="1"/>
-    <w:lsdException w:name="index 1" w:semiHidden="1" w:unhideWhenUsed="1"/>
-    <w:lsdException w:name="index 2" w:semiHidden="1" w:unhideWhenUsed="1"/>
-    <w:lsdException w:name="index 3" w:semiHidden="1" w:unhideWhenUsed="1"/>
-    <w:lsdException w:name="index 4" w:semiHidden="1" w:unhideWhenUsed="1"/>
-    <w:lsdException w:name="index 5" w:semiHidden="1" w:unhideWhenUsed="1"/>
-    <w:lsdException w:name="index 6" w:semiHidden="1" w:unhideWhenUsed="1"/>
-    <w:lsdException w:name="index 7" w:semiHidden="1" w:unhideWhenUsed="1"/>
-    <w:lsdException w:name="index 8" w:semiHidden="1" w:unhideWhenUsed="1"/>
-    <w:lsdException w:name="index 9" w:semiHidden="1" w:unhideWhenUsed="1"/>
-    <w:lsdException w:name="toc 1" w:semiHidden="1" w:uiPriority="39" w:unhideWhenUsed="1"/>
-    <w:lsdException w:name="toc 2" w:semiHidden="1" w:uiPriority="39" w:unhideWhenUsed="1"/>
-    <w:lsdException w:name="toc 3" w:semiHidden="1" w:uiPriority="39" w:unhideWhenUsed="1"/>
-    <w:lsdException w:name="toc 4" w:semiHidden="1" w:uiPriority="39" w:unhideWhenUsed="1"/>
-    <w:lsdException w:name="toc 5" w:semiHidden="1" w:uiPriority="39" w:unhideWhenUsed="1"/>
-    <w:lsdException w:name="toc 6" w:semiHidden="1" w:uiPriority="39" w:unhideWhenUsed="1"/>
-    <w:lsdException w:name="toc 7" w:semiHidden="1" w:uiPriority="39" w:unhideWhenUsed="1"/>
-    <w:lsdException w:name="toc 8" w:semiHidden="1" w:uiPriority="39" w:unhideWhenUsed="1"/>
-    <w:lsdException w:name="toc 9" w:semiHidden="1" w:uiPriority="39" w:unhideWhenUsed="1"/>
-    <w:lsdException w:name="Normal Indent" w:semiHidden="1" w:unhideWhenUsed="1"/>
-    <w:lsdException w:name="footnote text" w:semiHidden="1" w:unhideWhenUsed="1"/>
-    <w:lsdException w:name="annotation text" w:semiHidden="1" w:unhideWhenUsed="1"/>
-    <w:lsdException w:name="header" w:semiHidden="1" w:unhideWhenUsed="1"/>
-    <w:lsdException w:name="footer" w:semiHidden="1" w:unhideWhenUsed="1"/>
-    <w:lsdException w:name="index heading" w:semiHidden="1" w:unhideWhenUsed="1"/>
-    <w:lsdException w:name="caption" w:semiHidden="1" w:uiPriority="35" w:unhideWhenUsed="1" w:qFormat="1"/>
-    <w:lsdException w:name="table of figures" w:semiHidden="1" w:unhideWhenUsed="1"/>
-    <w:lsdException w:name="envelope address" w:semiHidden="1" w:unhideWhenUsed="1"/>
-    <w:lsdException w:name="envelope return" w:semiHidden="1" w:unhideWhenUsed="1"/>
-    <w:lsdException w:name="footnote reference" w:semiHidden="1" w:unhideWhenUsed="1"/>
-    <w:lsdException w:name="annotation reference" w:semiHidden="1" w:unhideWhenUsed="1"/>
-    <w:lsdException w:name="line number" w:semiHidden="1" w:unhideWhenUsed="1"/>
-    <w:lsdException w:name="page number" w:semiHidden="1" w:unhideWhenUsed="1"/>
-    <w:lsdException w:name="endnote reference" w:semiHidden="1" w:unhideWhenUsed="1"/>
-    <w:lsdException w:name="endnote text" w:semiHidden="1" w:unhideWhenUsed="1"/>
-    <w:lsdException w:name="table of authorities" w:semiHidden="1" w:unhideWhenUsed="1"/>
-    <w:lsdException w:name="macro" w:semiHidden="1" w:unhideWhenUsed="1"/>
-    <w:lsdException w:name="toa heading" w:semiHidden="1" w:unhideWhenUsed="1"/>
-    <w:lsdException w:name="List" w:semiHidden="1" w:unhideWhenUsed="1"/>
-    <w:lsdException w:name="List Bullet" w:semiHidden="1" w:unhideWhenUsed="1"/>
-    <w:lsdException w:name="List Number" w:semiHidden="1" w:unhideWhenUsed="1"/>
-    <w:lsdException w:name="List 2" w:semiHidden="1" w:unhideWhenUsed="1"/>
-    <w:lsdException w:name="List 3" w:semiHidden="1" w:unhideWhenUsed="1"/>
-    <w:lsdException w:name="List 4" w:semiHidden="1" w:unhideWhenUsed="1"/>
-    <w:lsdException w:name="List 5" w:semiHidden="1" w:unhideWhenUsed="1"/>
-    <w:lsdException w:name="List Bullet 2" w:semiHidden="1" w:unhideWhenUsed="1"/>
-    <w:lsdException w:name="List Bullet 3" w:semiHidden="1" w:unhideWhenUsed="1"/>
-    <w:lsdException w:name="List Bullet 4" w:semiHidden="1" w:unhideWhenUsed="1"/>
-    <w:lsdException w:name="List Bullet 5" w:semiHidden="1" w:unhideWhenUsed="1"/>
-    <w:lsdException w:name="List Number 2" w:semiHidden="1" w:unhideWhenUsed="1"/>
-    <w:lsdException w:name="List Number 3" w:semiHidden="1" w:unhideWhenUsed="1"/>
-    <w:lsdException w:name="List Number 4" w:semiHidden="1" w:unhideWhenUsed="1"/>
-    <w:lsdException w:name="List Number 5" w:semiHidden="1" w:unhideWhenUsed="1"/>
-    <w:lsdException w:name="Title" w:uiPriority="10" w:qFormat="1"/>
-    <w:lsdException w:name="Closing" w:semiHidden="1" w:unhideWhenUsed="1"/>
-    <w:lsdException w:name="Signature" w:semiHidden="1" w:unhideWhenUsed="1"/>
-    <w:lsdException w:name="Default Paragraph Font" w:semiHidden="1" w:uiPriority="1" w:unhideWhenUsed="1"/>
-    <w:lsdException w:name="Body Text" w:semiHidden="1" w:unhideWhenUsed="1"/>
-    <w:lsdException w:name="Body Text Indent" w:semiHidden="1" w:unhideWhenUsed="1"/>
-    <w:lsdException w:name="List Continue" w:semiHidden="1" w:unhideWhenUsed="1"/>
-    <w:lsdException w:name="List Continue 2" w:semiHidden="1" w:unhideWhenUsed="1"/>
-    <w:lsdException w:name="List Continue 3" w:semiHidden="1" w:unhideWhenUsed="1"/>
-    <w:lsdException w:name="List Continue 4" w:semiHidden="1" w:unhideWhenUsed="1"/>
-    <w:lsdException w:name="List Continue 5" w:semiHidden="1" w:unhideWhenUsed="1"/>
-    <w:lsdException w:name="Message Header" w:semiHidden="1" w:unhideWhenUsed="1"/>
-    <w:lsdException w:name="Subtitle" w:uiPriority="11" w:qFormat="1"/>
-    <w:lsdException w:name="Salutation" w:semiHidden="1" w:unhideWhenUsed="1"/>
-    <w:lsdException w:name="Date" w:semiHidden="1" w:unhideWhenUsed="1"/>
-    <w:lsdException w:name="Body Text First Indent" w:semiHidden="1" w:unhideWhenUsed="1"/>
-    <w:lsdException w:name="Body Text First Indent 2" w:semiHidden="1" w:unhideWhenUsed="1"/>
-    <w:lsdException w:name="Note Heading" w:semiHidden="1" w:unhideWhenUsed="1"/>
-    <w:lsdException w:name="Body Text 2" w:semiHidden="1" w:unhideWhenUsed="1"/>
-    <w:lsdException w:name="Body Text 3" w:semiHidden="1" w:unhideWhenUsed="1"/>
-    <w:lsdException w:name="Body Text Indent 2" w:semiHidden="1" w:unhideWhenUsed="1"/>
-    <w:lsdException w:name="Body Text Indent 3" w:semiHidden="1" w:unhideWhenUsed="1"/>
-    <w:lsdException w:name="Block Text" w:semiHidden="1" w:unhideWhenUsed="1"/>
-    <w:lsdException w:name="Hyperlink" w:semiHidden="1" w:unhideWhenUsed="1"/>
-    <w:lsdException w:name="FollowedHyperlink" w:semiHidden="1" w:unhideWhenUsed="1"/>
-    <w:lsdException w:name="Strong" w:uiPriority="22" w:qFormat="1"/>
-    <w:lsdException w:name="Emphasis" w:uiPriority="20" w:qFormat="1"/>
-    <w:lsdException w:name="Document Map" w:semiHidden="1" w:unhideWhenUsed="1"/>
-    <w:lsdException w:name="Plain Text" w:semiHidden="1" w:unhideWhenUsed="1"/>
-    <w:lsdException w:name="E-mail Signature" w:semiHidden="1" w:unhideWhenUsed="1"/>
-    <w:lsdException w:name="HTML Top of Form" w:semiHidden="1" w:unhideWhenUsed="1"/>
-    <w:lsdException w:name="HTML Bottom of Form" w:semiHidden="1" w:unhideWhenUsed="1"/>
-    <w:lsdException w:name="Normal (Web)" w:semiHidden="1" w:unhideWhenUsed="1"/>
-    <w:lsdException w:name="HTML Acronym" w:semiHidden="1" w:unhideWhenUsed="1"/>
-    <w:lsdException w:name="HTML Address" w:semiHidden="1" w:unhideWhenUsed="1"/>
-    <w:lsdException w:name="HTML Cite" w:semiHidden="1" w:unhideWhenUsed="1"/>
-    <w:lsdException w:name="HTML Code" w:semiHidden="1" w:unhideWhenUsed="1"/>
-    <w:lsdException w:name="HTML Definition" w:semiHidden="1" w:unhideWhenUsed="1"/>
-    <w:lsdException w:name="HTML Keyboard" w:semiHidden="1" w:unhideWhenUsed="1"/>
-    <w:lsdException w:name="HTML Preformatted" w:semiHidden="1" w:unhideWhenUsed="1"/>
-    <w:lsdException w:name="HTML Sample" w:semiHidden="1" w:unhideWhenUsed="1"/>
-    <w:lsdException w:name="HTML Typewriter" w:semiHidden="1" w:unhideWhenUsed="1"/>
-    <w:lsdException w:name="HTML Variable" w:semiHidden="1" w:unhideWhenUsed="1"/>
-    <w:lsdException w:name="Normal Table" w:semiHidden="1" w:unhideWhenUsed="1"/>
-    <w:lsdException w:name="annotation subject" w:semiHidden="1" w:unhideWhenUsed="1"/>
-    <w:lsdException w:name="No List" w:semiHidden="1" w:unhideWhenUsed="1"/>
-    <w:lsdException w:name="Outline List 1" w:semiHidden="1" w:unhideWhenUsed="1"/>
-    <w:lsdException w:name="Outline List 2" w:semiHidden="1" w:unhideWhenUsed="1"/>
-    <w:lsdException w:name="Outline List 3" w:semiHidden="1" w:unhideWhenUsed="1"/>
-    <w:lsdException w:name="Table Simple 1" w:semiHidden="1" w:unhideWhenUsed="1"/>
-    <w:lsdException w:name="Table Simple 2" w:semiHidden="1" w:unhideWhenUsed="1"/>
-    <w:lsdException w:name="Table Simple 3" w:semiHidden="1" w:unhideWhenUsed="1"/>
-    <w:lsdException w:name="Table Classic 1" w:semiHidden="1" w:unhideWhenUsed="1"/>
-    <w:lsdException w:name="Table Classic 2" w:semiHidden="1" w:unhideWhenUsed="1"/>
-    <w:lsdException w:name="Table Classic 3" w:semiHidden="1" w:unhideWhenUsed="1"/>
-    <w:lsdException w:name="Table Classic 4" w:semiHidden="1" w:unhideWhenUsed="1"/>
-    <w:lsdException w:name="Table Colorful 1" w:semiHidden="1" w:unhideWhenUsed="1"/>
-    <w:lsdException w:name="Table Colorful 2" w:semiHidden="1" w:unhideWhenUsed="1"/>
-    <w:lsdException w:name="Table Colorful 3" w:semiHidden="1" w:unhideWhenUsed="1"/>
-    <w:lsdException w:name="Table Columns 1" w:semiHidden="1" w:unhideWhenUsed="1"/>
-    <w:lsdException w:name="Table Columns 2" w:semiHidden="1" w:unhideWhenUsed="1"/>
-    <w:lsdException w:name="Table Columns 3" w:semiHidden="1" w:unhideWhenUsed="1"/>
-    <w:lsdException w:name="Table Columns 4" w:semiHidden="1" w:unhideWhenUsed="1"/>
-    <w:lsdException w:name="Table Columns 5" w:semiHidden="1" w:unhideWhenUsed="1"/>
-    <w:lsdException w:name="Table Grid 1" w:semiHidden="1" w:unhideWhenUsed="1"/>
-    <w:lsdException w:name="Table Grid 2" w:semiHidden="1" w:unhideWhenUsed="1"/>
-    <w:lsdException w:name="Table Grid 3" w:semiHidden="1" w:unhideWhenUsed="1"/>
-    <w:lsdException w:name="Table Grid 4" w:semiHidden="1" w:unhideWhenUsed="1"/>
-    <w:lsdException w:name="Table Grid 5" w:semiHidden="1" w:unhideWhenUsed="1"/>
-    <w:lsdException w:name="Table Grid 6" w:semiHidden="1" w:unhideWhenUsed="1"/>
-    <w:lsdException w:name="Table Grid 7" w:semiHidden="1" w:unhideWhenUsed="1"/>
-    <w:lsdException w:name="Table Grid 8" w:semiHidden="1" w:unhideWhenUsed="1"/>
-    <w:lsdException w:name="Table List 1" w:semiHidden="1" w:unhideWhenUsed="1"/>
-    <w:lsdException w:name="Table List 2" w:semiHidden="1" w:unhideWhenUsed="1"/>
-    <w:lsdException w:name="Table List 3" w:semiHidden="1" w:unhideWhenUsed="1"/>
-    <w:lsdException w:name="Table List 4" w:semiHidden="1" w:unhideWhenUsed="1"/>
-    <w:lsdException w:name="Table List 5" w:semiHidden="1" w:unhideWhenUsed="1"/>
-    <w:lsdException w:name="Table List 6" w:semiHidden="1" w:unhideWhenUsed="1"/>
-    <w:lsdException w:name="Table List 7" w:semiHidden="1" w:unhideWhenUsed="1"/>
-    <w:lsdException w:name="Table List 8" w:semiHidden="1" w:unhideWhenUsed="1"/>
-    <w:lsdException w:name="Table 3D effects 1" w:semiHidden="1" w:unhideWhenUsed="1"/>
-    <w:lsdException w:name="Table 3D effects 2" w:semiHidden="1" w:unhideWhenUsed="1"/>
-    <w:lsdException w:name="Table 3D effects 3" w:semiHidden="1" w:unhideWhenUsed="1"/>
-    <w:lsdException w:name="Table Contemporary" w:semiHidden="1" w:unhideWhenUsed="1"/>
-    <w:lsdException w:name="Table Elegant" w:semiHidden="1" w:unhideWhenUsed="1"/>
-    <w:lsdException w:name="Table Professional" w:semiHidden="1" w:unhideWhenUsed="1"/>
-    <w:lsdException w:name="Table Subtle 1" w:semiHidden="1" w:unhideWhenUsed="1"/>
-    <w:lsdException w:name="Table Subtle 2" w:semiHidden="1" w:unhideWhenUsed="1"/>
-    <w:lsdException w:name="Table Web 1" w:semiHidden="1" w:unhideWhenUsed="1"/>
-    <w:lsdException w:name="Table Web 2" w:semiHidden="1" w:unhideWhenUsed="1"/>
-    <w:lsdException w:name="Table Web 3" w:semiHidden="1" w:unhideWhenUsed="1"/>
-    <w:lsdException w:name="Balloon Text" w:semiHidden="1" w:unhideWhenUsed="1"/>
-    <w:lsdException w:name="Table Grid" w:uiPriority="39"/>
-    <w:lsdException w:name="Table Theme" w:semiHidden="1" w:unhideWhenUsed="1"/>
-    <w:lsdException w:name="Placeholder Text" w:semiHidden="1"/>
-    <w:lsdException w:name="No Spacing" w:uiPriority="1" w:qFormat="1"/>
-    <w:lsdException w:name="Light Shading" w:uiPriority="60"/>
-    <w:lsdException w:name="Light List" w:uiPriority="61"/>
-    <w:lsdException w:name="Light Grid" w:uiPriority="62"/>
-    <w:lsdException w:name="Medium Shading 1" w:uiPriority="63"/>
-    <w:lsdException w:name="Medium Shading 2" w:uiPriority="64"/>
-    <w:lsdException w:name="Medium List 1" w:uiPriority="65"/>
-    <w:lsdException w:name="Medium List 2" w:uiPriority="66"/>
-    <w:lsdException w:name="Medium Grid 1" w:uiPriority="67"/>
-    <w:lsdException w:name="Medium Grid 2" w:uiPriority="68"/>
-    <w:lsdException w:name="Medium Grid 3" w:uiPriority="69"/>
-    <w:lsdException w:name="Dark List" w:uiPriority="70"/>
-    <w:lsdException w:name="Colorful Shading" w:uiPriority="71"/>
-    <w:lsdException w:name="Colorful List" w:uiPriority="72"/>
-    <w:lsdException w:name="Colorful Grid" w:uiPriority="73"/>
-    <w:lsdException w:name="Light Shading Accent 1" w:uiPriority="60"/>
-    <w:lsdException w:name="Light List Accent 1" w:uiPriority="61"/>
-    <w:lsdException w:name="Light Grid Accent 1" w:uiPriority="62"/>
-    <w:lsdException w:name="Medium Shading 1 Accent 1" w:uiPriority="63"/>
-    <w:lsdException w:name="Medium Shading 2 Accent 1" w:uiPriority="64"/>
-    <w:lsdException w:name="Medium List 1 Accent 1" w:uiPriority="65"/>
-    <w:lsdException w:name="Revision" w:semiHidden="1"/>
-    <w:lsdException w:name="List Paragraph" w:uiPriority="34" w:qFormat="1"/>
-    <w:lsdException w:name="Quote" w:uiPriority="29" w:qFormat="1"/>
-    <w:lsdException w:name="Intense Quote" w:uiPriority="30" w:qFormat="1"/>
-    <w:lsdException w:name="Medium List 2 Accent 1" w:uiPriority="66"/>
-    <w:lsdException w:name="Medium Grid 1 Accent 1" w:uiPriority="67"/>
-    <w:lsdException w:name="Medium Grid 2 Accent 1" w:uiPriority="68"/>
-    <w:lsdException w:name="Medium Grid 3 Accent 1" w:uiPriority="69"/>
-    <w:lsdException w:name="Dark List Accent 1" w:uiPriority="70"/>
-    <w:lsdException w:name="Colorful Shading Accent 1" w:uiPriority="71"/>
-    <w:lsdException w:name="Colorful List Accent 1" w:uiPriority="72"/>
-    <w:lsdException w:name="Colorful Grid Accent 1" w:uiPriority="73"/>
-    <w:lsdException w:name="Light Shading Accent 2" w:uiPriority="60"/>
-    <w:lsdException w:name="Light List Accent 2" w:uiPriority="61"/>
-    <w:lsdException w:name="Light Grid Accent 2" w:uiPriority="62"/>
-    <w:lsdException w:name="Medium Shading 1 Accent 2" w:uiPriority="63"/>
-    <w:lsdException w:name="Medium Shading 2 Accent 2" w:uiPriority="64"/>
-    <w:lsdException w:name="Medium List 1 Accent 2" w:uiPriority="65"/>
-    <w:lsdException w:name="Medium List 2 Accent 2" w:uiPriority="66"/>
-    <w:lsdException w:name="Medium Grid 1 Accent 2" w:uiPriority="67"/>
-    <w:lsdException w:name="Medium Grid 2 Accent 2" w:uiPriority="68"/>
-    <w:lsdException w:name="Medium Grid 3 Accent 2" w:uiPriority="69"/>
-    <w:lsdException w:name="Dark List Accent 2" w:uiPriority="70"/>
-    <w:lsdException w:name="Colorful Shading Accent 2" w:uiPriority="71"/>
-    <w:lsdException w:name="Colorful List Accent 2" w:uiPriority="72"/>
-    <w:lsdException w:name="Colorful Grid Accent 2" w:uiPriority="73"/>
-    <w:lsdException w:name="Light Shading Accent 3" w:uiPriority="60"/>
-    <w:lsdException w:name="Light List Accent 3" w:uiPriority="61"/>
-    <w:lsdException w:name="Light Grid Accent 3" w:uiPriority="62"/>
-    <w:lsdException w:name="Medium Shading 1 Accent 3" w:uiPriority="63"/>
-    <w:lsdException w:name="Medium Shading 2 Accent 3" w:uiPriority="64"/>
-    <w:lsdException w:name="Medium List 1 Accent 3" w:uiPriority="65"/>
-    <w:lsdException w:name="Medium List 2 Accent 3" w:uiPriority="66"/>
-    <w:lsdException w:name="Medium Grid 1 Accent 3" w:uiPriority="67"/>
-    <w:lsdException w:name="Medium Grid 2 Accent 3" w:uiPriority="68"/>
-    <w:lsdException w:name="Medium Grid 3 Accent 3" w:uiPriority="69"/>
-    <w:lsdException w:name="Dark List Accent 3" w:uiPriority="70"/>
-    <w:lsdException w:name="Colorful Shading Accent 3" w:uiPriority="71"/>
-    <w:lsdException w:name="Colorful List Accent 3" w:uiPriority="72"/>
-    <w:lsdException w:name="Colorful Grid Accent 3" w:uiPriority="73"/>
-    <w:lsdException w:name="Light Shading Accent 4" w:uiPriority="60"/>
-    <w:lsdException w:name="Light List Accent 4" w:uiPriority="61"/>
-    <w:lsdException w:name="Light Grid Accent 4" w:uiPriority="62"/>
-    <w:lsdException w:name="Medium Shading 1 Accent 4" w:uiPriority="63"/>
-    <w:lsdException w:name="Medium Shading 2 Accent 4" w:uiPriority="64"/>
-    <w:lsdException w:name="Medium List 1 Accent 4" w:uiPriority="65"/>
-    <w:lsdException w:name="Medium List 2 Accent 4" w:uiPriority="66"/>
-    <w:lsdException w:name="Medium Grid 1 Accent 4" w:uiPriority="67"/>
-    <w:lsdException w:name="Medium Grid 2 Accent 4" w:uiPriority="68"/>
-    <w:lsdException w:name="Medium Grid 3 Accent 4" w:uiPriority="69"/>
-    <w:lsdException w:name="Dark List Accent 4" w:uiPriority="70"/>
-    <w:lsdException w:name="Colorful Shading Accent 4" w:uiPriority="71"/>
-    <w:lsdException w:name="Colorful List Accent 4" w:uiPriority="72"/>
-    <w:lsdException w:name="Colorful Grid Accent 4" w:uiPriority="73"/>
-    <w:lsdException w:name="Light Shading Accent 5" w:uiPriority="60"/>
-    <w:lsdException w:name="Light List Accent 5" w:uiPriority="61"/>
-    <w:lsdException w:name="Light Grid Accent 5" w:uiPriority="62"/>
-    <w:lsdException w:name="Medium Shading 1 Accent 5" w:uiPriority="63"/>
-    <w:lsdException w:name="Medium Shading 2 Accent 5" w:uiPriority="64"/>
-    <w:lsdException w:name="Medium List 1 Accent 5" w:uiPriority="65"/>
-    <w:lsdException w:name="Medium List 2 Accent 5" w:uiPriority="66"/>
-    <w:lsdException w:name="Medium Grid 1 Accent 5" w:uiPriority="67"/>
-    <w:lsdException w:name="Medium Grid 2 Accent 5" w:uiPriority="68"/>
-    <w:lsdException w:name="Medium Grid 3 Accent 5" w:uiPriority="69"/>
-    <w:lsdException w:name="Dark List Accent 5" w:uiPriority="70"/>
-    <w:lsdException w:name="Colorful Shading Accent 5" w:uiPriority="71"/>
-    <w:lsdException w:name="Colorful List Accent 5" w:uiPriority="72"/>
-    <w:lsdException w:name="Colorful Grid Accent 5" w:uiPriority="73"/>
-    <w:lsdException w:name="Light Shading Accent 6" w:uiPriority="60"/>
-    <w:lsdException w:name="Light List Accent 6" w:uiPriority="61"/>
-    <w:lsdException w:name="Light Grid Accent 6" w:uiPriority="62"/>
-    <w:lsdException w:name="Medium Shading 1 Accent 6" w:uiPriority="63"/>
-    <w:lsdException w:name="Medium Shading 2 Accent 6" w:uiPriority="64"/>
-    <w:lsdException w:name="Medium List 1 Accent 6" w:uiPriority="65"/>
-    <w:lsdException w:name="Medium List 2 Accent 6" w:uiPriority="66"/>
-    <w:lsdException w:name="Medium Grid 1 Accent 6" w:uiPriority="67"/>
-    <w:lsdException w:name="Medium Grid 2 Accent 6" w:uiPriority="68"/>
-    <w:lsdException w:name="Medium Grid 3 Accent 6" w:uiPriority="69"/>
-    <w:lsdException w:name="Dark List Accent 6" w:uiPriority="70"/>
-    <w:lsdException w:name="Colorful Shading Accent 6" w:uiPriority="71"/>
-    <w:lsdException w:name="Colorful List Accent 6" w:uiPriority="72"/>
-    <w:lsdException w:name="Colorful Grid Accent 6" w:uiPriority="73"/>
-    <w:lsdException w:name="Subtle Emphasis" w:uiPriority="19" w:qFormat="1"/>
-    <w:lsdException w:name="Intense Emphasis" w:uiPriority="21" w:qFormat="1"/>
-    <w:lsdException w:name="Subtle Reference" w:uiPriority="31" w:qFormat="1"/>
-    <w:lsdException w:name="Intense Reference" w:uiPriority="32" w:qFormat="1"/>
-    <w:lsdException w:name="Book Title" w:uiPriority="33" w:qFormat="1"/>
-    <w:lsdException w:name="Bibliography" w:semiHidden="1" w:uiPriority="37" w:unhideWhenUsed="1"/>
-    <w:lsdException w:name="TOC Heading" w:semiHidden="1" w:uiPriority="39" w:unhideWhenUsed="1" w:qFormat="1"/>
-    <w:lsdException w:name="Plain Table 1" w:uiPriority="41"/>
-    <w:lsdException w:name="Plain Table 2" w:uiPriority="42"/>
-    <w:lsdException w:name="Plain Table 3" w:uiPriority="43"/>
-    <w:lsdException w:name="Plain Table 4" w:uiPriority="44"/>
-    <w:lsdException w:name="Plain Table 5" w:uiPriority="45"/>
-    <w:lsdException w:name="Grid Table Light" w:uiPriority="40"/>
-    <w:lsdException w:name="Grid Table 1 Light" w:uiPriority="46"/>
-    <w:lsdException w:name="Grid Table 2" w:uiPriority="47"/>
-    <w:lsdException w:name="Grid Table 3" w:uiPriority="48"/>
-    <w:lsdException w:name="Grid Table 4" w:uiPriority="49"/>
-    <w:lsdException w:name="Grid Table 5 Dark" w:uiPriority="50"/>
-    <w:lsdException w:name="Grid Table 6 Colorful" w:uiPriority="51"/>
-    <w:lsdException w:name="Grid Table 7 Colorful" w:uiPriority="52"/>
-    <w:lsdException w:name="Grid Table 1 Light Accent 1" w:uiPriority="46"/>
-    <w:lsdException w:name="Grid Table 2 Accent 1" w:uiPriority="47"/>
-    <w:lsdException w:name="Grid Table 3 Accent 1" w:uiPriority="48"/>
-    <w:lsdException w:name="Grid Table 4 Accent 1" w:uiPriority="49"/>
-    <w:lsdException w:name="Grid Table 5 Dark Accent 1" w:uiPriority="50"/>
-    <w:lsdException w:name="Grid Table 6 Colorful Accent 1" w:uiPriority="51"/>
-    <w:lsdException w:name="Grid Table 7 Colorful Accent 1" w:uiPriority="52"/>
-    <w:lsdException w:name="Grid Table 1 Light Accent 2" w:uiPriority="46"/>
-    <w:lsdException w:name="Grid Table 2 Accent 2" w:uiPriority="47"/>
-    <w:lsdException w:name="Grid Table 3 Accent 2" w:uiPriority="48"/>
-    <w:lsdException w:name="Grid Table 4 Accent 2" w:uiPriority="49"/>
-    <w:lsdException w:name="Grid Table 5 Dark Accent 2" w:uiPriority="50"/>
-    <w:lsdException w:name="Grid Table 6 Colorful Accent 2" w:uiPriority="51"/>
-    <w:lsdException w:name="Grid Table 7 Colorful Accent 2" w:uiPriority="52"/>
-    <w:lsdException w:name="Grid Table 1 Light Accent 3" w:uiPriority="46"/>
-    <w:lsdException w:name="Grid Table 2 Accent 3" w:uiPriority="47"/>
-    <w:lsdException w:name="Grid Table 3 Accent 3" w:uiPriority="48"/>
-    <w:lsdException w:name="Grid Table 4 Accent 3" w:uiPriority="49"/>
-    <w:lsdException w:name="Grid Table 5 Dark Accent 3" w:uiPriority="50"/>
-    <w:lsdException w:name="Grid Table 6 Colorful Accent 3" w:uiPriority="51"/>
-    <w:lsdException w:name="Grid Table 7 Colorful Accent 3" w:uiPriority="52"/>
-    <w:lsdException w:name="Grid Table 1 Light Accent 4" w:uiPriority="46"/>
-    <w:lsdException w:name="Grid Table 2 Accent 4" w:uiPriority="47"/>
-    <w:lsdException w:name="Grid Table 3 Accent 4" w:uiPriority="48"/>
-    <w:lsdException w:name="Grid Table 4 Accent 4" w:uiPriority="49"/>
-    <w:lsdException w:name="Grid Table 5 Dark Accent 4" w:uiPriority="50"/>
-    <w:lsdException w:name="Grid Table 6 Colorful Accent 4" w:uiPriority="51"/>
-    <w:lsdException w:name="Grid Table 7 Colorful Accent 4" w:uiPriority="52"/>
-    <w:lsdException w:name="Grid Table 1 Light Accent 5" w:uiPriority="46"/>
-    <w:lsdException w:name="Grid Table 2 Accent 5" w:uiPriority="47"/>
-    <w:lsdException w:name="Grid Table 3 Accent 5" w:uiPriority="48"/>
-    <w:lsdException w:name="Grid Table 4 Accent 5" w:uiPriority="49"/>
-    <w:lsdException w:name="Grid Table 5 Dark Accent 5" w:uiPriority="50"/>
-    <w:lsdException w:name="Grid Table 6 Colorful Accent 5" w:uiPriority="51"/>
-    <w:lsdException w:name="Grid Table 7 Colorful Accent 5" w:uiPriority="52"/>
-    <w:lsdException w:name="Grid Table 1 Light Accent 6" w:uiPriority="46"/>
-    <w:lsdException w:name="Grid Table 2 Accent 6" w:uiPriority="47"/>
-    <w:lsdException w:name="Grid Table 3 Accent 6" w:uiPriority="48"/>
-    <w:lsdException w:name="Grid Table 4 Accent 6" w:uiPriority="49"/>
-    <w:lsdException w:name="Grid Table 5 Dark Accent 6" w:uiPriority="50"/>
-    <w:lsdException w:name="Grid Table 6 Colorful Accent 6" w:uiPriority="51"/>
-    <w:lsdException w:name="Grid Table 7 Colorful Accent 6" w:uiPriority="52"/>
-    <w:lsdException w:name="List Table 1 Light" w:uiPriority="46"/>
-    <w:lsdException w:name="List Table 2" w:uiPriority="47"/>
-    <w:lsdException w:name="List Table 3" w:uiPriority="48"/>
-    <w:lsdException w:name="List Table 4" w:uiPriority="49"/>
-    <w:lsdException w:name="List Table 5 Dark" w:uiPriority="50"/>
-    <w:lsdException w:name="List Table 6 Colorful" w:uiPriority="51"/>
-    <w:lsdException w:name="List Table 7 Colorful" w:uiPriority="52"/>
-    <w:lsdException w:name="List Table 1 Light Accent 1" w:uiPriority="46"/>
-    <w:lsdException w:name="List Table 2 Accent 1" w:uiPriority="47"/>
-    <w:lsdException w:name="List Table 3 Accent 1" w:uiPriority="48"/>
-    <w:lsdException w:name="List Table 4 Accent 1" w:uiPriority="49"/>
-    <w:lsdException w:name="List Table 5 Dark Accent 1" w:uiPriority="50"/>
-    <w:lsdException w:name="List Table 6 Colorful Accent 1" w:uiPriority="51"/>
-    <w:lsdException w:name="List Table 7 Colorful Accent 1" w:uiPriority="52"/>
-    <w:lsdException w:name="List Table 1 Light Accent 2" w:uiPriority="46"/>
-    <w:lsdException w:name="List Table 2 Accent 2" w:uiPriority="47"/>
-    <w:lsdException w:name="List Table 3 Accent 2" w:uiPriority="48"/>
-    <w:lsdException w:name="List Table 4 Accent 2" w:uiPriority="49"/>
-    <w:lsdException w:name="List Table 5 Dark Accent 2" w:uiPriority="50"/>
-    <w:lsdException w:name="List Table 6 Colorful Accent 2" w:uiPriority="51"/>
-    <w:lsdException w:name="List Table 7 Colorful Accent 2" w:uiPriority="52"/>
-    <w:lsdException w:name="List Table 1 Light Accent 3" w:uiPriority="46"/>
-    <w:lsdException w:name="List Table 2 Accent 3" w:uiPriority="47"/>
-    <w:lsdException w:name="List Table 3 Accent 3" w:uiPriority="48"/>
-    <w:lsdException w:name="List Table 4 Accent 3" w:uiPriority="49"/>
-    <w:lsdException w:name="List Table 5 Dark Accent 3" w:uiPriority="50"/>
-    <w:lsdException w:name="List Table 6 Colorful Accent 3" w:uiPriority="51"/>
-    <w:lsdException w:name="List Table 7 Colorful Accent 3" w:uiPriority="52"/>
-    <w:lsdException w:name="List Table 1 Light Accent 4" w:uiPriority="46"/>
-    <w:lsdException w:name="List Table 2 Accent 4" w:uiPriority="47"/>
-    <w:lsdException w:name="List Table 3 Accent 4" w:uiPriority="48"/>
-    <w:lsdException w:name="List Table 4 Accent 4" w:uiPriority="49"/>
-    <w:lsdException w:name="List Table 5 Dark Accent 4" w:uiPriority="50"/>
-    <w:lsdException w:name="List Table 6 Colorful Accent 4" w:uiPriority="51"/>
-    <w:lsdException w:name="List Table 7 Colorful Accent 4" w:uiPriority="52"/>
-    <w:lsdException w:name="List Table 1 Light Accent 5" w:uiPriority="46"/>
-    <w:lsdException w:name="List Table 2 Accent 5" w:uiPriority="47"/>
-    <w:lsdException w:name="List Table 3 Accent 5" w:uiPriority="48"/>
-    <w:lsdException w:name="List Table 4 Accent 5" w:uiPriority="49"/>
-    <w:lsdException w:name="List Table 5 Dark Accent 5" w:uiPriority="50"/>
-    <w:lsdException w:name="List Table 6 Colorful Accent 5" w:uiPriority="51"/>
-    <w:lsdException w:name="List Table 7 Colorful Accent 5" w:uiPriority="52"/>
-    <w:lsdException w:name="List Table 1 Light Accent 6" w:uiPriority="46"/>
-    <w:lsdException w:name="List Table 2 Accent 6" w:uiPriority="47"/>
-    <w:lsdException w:name="List Table 3 Accent 6" w:uiPriority="48"/>
-    <w:lsdException w:name="List Table 4 Accent 6" w:uiPriority="49"/>
-    <w:lsdException w:name="List Table 5 Dark Accent 6" w:uiPriority="50"/>
-    <w:lsdException w:name="List Table 6 Colorful Accent 6" w:uiPriority="51"/>
-    <w:lsdException w:name="List Table 7 Colorful Accent 6" w:uiPriority="52"/>
+  <w:latentStyles w:defLockedState="0" w:defUIPriority="99" w:defSemiHidden="1" w:defUnhideWhenUsed="1" w:defQFormat="0" w:count="267">
+    <w:lsdException w:name="Normal" w:semiHidden="0" w:uiPriority="0" w:unhideWhenUsed="0" w:qFormat="1"/>
+    <w:lsdException w:name="heading 1" w:semiHidden="0" w:uiPriority="9" w:unhideWhenUsed="0" w:qFormat="1"/>
+    <w:lsdException w:name="heading 2" w:uiPriority="9" w:qFormat="1"/>
+    <w:lsdException w:name="heading 3" w:uiPriority="9" w:qFormat="1"/>
+    <w:lsdException w:name="heading 4" w:uiPriority="9" w:qFormat="1"/>
+    <w:lsdException w:name="heading 5" w:uiPriority="9" w:qFormat="1"/>
+    <w:lsdException w:name="heading 6" w:uiPriority="9" w:qFormat="1"/>
+    <w:lsdException w:name="heading 7" w:uiPriority="9" w:qFormat="1"/>
+    <w:lsdException w:name="heading 8" w:uiPriority="9" w:qFormat="1"/>
+    <w:lsdException w:name="heading 9" w:uiPriority="9" w:qFormat="1"/>
+    <w:lsdException w:name="toc 1" w:uiPriority="39"/>
+    <w:lsdException w:name="toc 2" w:uiPriority="39"/>
+    <w:lsdException w:name="toc 3" w:uiPriority="39"/>
+    <w:lsdException w:name="toc 4" w:uiPriority="39"/>
+    <w:lsdException w:name="toc 5" w:uiPriority="39"/>
+    <w:lsdException w:name="toc 6" w:uiPriority="39"/>
+    <w:lsdException w:name="toc 7" w:uiPriority="39"/>
+    <w:lsdException w:name="toc 8" w:uiPriority="39"/>
+    <w:lsdException w:name="toc 9" w:uiPriority="39"/>
+    <w:lsdException w:name="caption" w:uiPriority="35" w:qFormat="1"/>
+    <w:lsdException w:name="Title" w:semiHidden="0" w:uiPriority="10" w:unhideWhenUsed="0" w:qFormat="1"/>
+    <w:lsdException w:name="Default Paragraph Font" w:uiPriority="1"/>
+    <w:lsdException w:name="Subtitle" w:semiHidden="0" w:uiPriority="11" w:unhideWhenUsed="0" w:qFormat="1"/>
+    <w:lsdException w:name="Strong" w:semiHidden="0" w:uiPriority="22" w:unhideWhenUsed="0" w:qFormat="1"/>
+    <w:lsdException w:name="Emphasis" w:semiHidden="0" w:uiPriority="20" w:unhideWhenUsed="0" w:qFormat="1"/>
+    <w:lsdException w:name="Table Grid" w:semiHidden="0" w:uiPriority="39" w:unhideWhenUsed="0"/>
+    <w:lsdException w:name="Placeholder Text" w:unhideWhenUsed="0"/>
+    <w:lsdException w:name="No Spacing" w:semiHidden="0" w:uiPriority="1" w:unhideWhenUsed="0" w:qFormat="1"/>
+    <w:lsdException w:name="Light Shading" w:semiHidden="0" w:uiPriority="60" w:unhideWhenUsed="0"/>
+    <w:lsdException w:name="Light List" w:semiHidden="0" w:uiPriority="61" w:unhideWhenUsed="0"/>
+    <w:lsdException w:name="Light Grid" w:semiHidden="0" w:uiPriority="62" w:unhideWhenUsed="0"/>
+    <w:lsdException w:name="Medium Shading 1" w:semiHidden="0" w:uiPriority="63" w:unhideWhenUsed="0"/>
+    <w:lsdException w:name="Medium Shading 2" w:semiHidden="0" w:uiPriority="64" w:unhideWhenUsed="0"/>
+    <w:lsdException w:name="Medium List 1" w:semiHidden="0" w:uiPriority="65" w:unhideWhenUsed="0"/>
+    <w:lsdException w:name="Medium List 2" w:semiHidden="0" w:uiPriority="66" w:unhideWhenUsed="0"/>
+    <w:lsdException w:name="Medium Grid 1" w:semiHidden="0" w:uiPriority="67" w:unhideWhenUsed="0"/>
+    <w:lsdException w:name="Medium Grid 2" w:semiHidden="0" w:uiPriority="68" w:unhideWhenUsed="0"/>
+    <w:lsdException w:name="Medium Grid 3" w:semiHidden="0" w:uiPriority="69" w:unhideWhenUsed="0"/>
+    <w:lsdException w:name="Dark List" w:semiHidden="0" w:uiPriority="70" w:unhideWhenUsed="0"/>
+    <w:lsdException w:name="Colorful Shading" w:semiHidden="0" w:uiPriority="71" w:unhideWhenUsed="0"/>
+    <w:lsdException w:name="Colorful List" w:semiHidden="0" w:uiPriority="72" w:unhideWhenUsed="0"/>
+    <w:lsdException w:name="Colorful Grid" w:semiHidden="0" w:uiPriority="73" w:unhideWhenUsed="0"/>
+    <w:lsdException w:name="Light Shading Accent 1" w:semiHidden="0" w:uiPriority="60" w:unhideWhenUsed="0"/>
+    <w:lsdException w:name="Light List Accent 1" w:semiHidden="0" w:uiPriority="61" w:unhideWhenUsed="0"/>
+    <w:lsdException w:name="Light Grid Accent 1" w:semiHidden="0" w:uiPriority="62" w:unhideWhenUsed="0"/>
+    <w:lsdException w:name="Medium Shading 1 Accent 1" w:semiHidden="0" w:uiPriority="63" w:unhideWhenUsed="0"/>
+    <w:lsdException w:name="Medium Shading 2 Accent 1" w:semiHidden="0" w:uiPriority="64" w:unhideWhenUsed="0"/>
+    <w:lsdException w:name="Medium List 1 Accent 1" w:semiHidden="0" w:uiPriority="65" w:unhideWhenUsed="0"/>
+    <w:lsdException w:name="Revision" w:unhideWhenUsed="0"/>
+    <w:lsdException w:name="List Paragraph" w:semiHidden="0" w:uiPriority="34" w:unhideWhenUsed="0" w:qFormat="1"/>
+    <w:lsdException w:name="Quote" w:semiHidden="0" w:uiPriority="29" w:unhideWhenUsed="0" w:qFormat="1"/>
+    <w:lsdException w:name="Intense Quote" w:semiHidden="0" w:uiPriority="30" w:unhideWhenUsed="0" w:qFormat="1"/>
+    <w:lsdException w:name="Medium List 2 Accent 1" w:semiHidden="0" w:uiPriority="66" w:unhideWhenUsed="0"/>
+    <w:lsdException w:name="Medium Grid 1 Accent 1" w:semiHidden="0" w:uiPriority="67" w:unhideWhenUsed="0"/>
+    <w:lsdException w:name="Medium Grid 2 Accent 1" w:semiHidden="0" w:uiPriority="68" w:unhideWhenUsed="0"/>
+    <w:lsdException w:name="Medium Grid 3 Accent 1" w:semiHidden="0" w:uiPriority="69" w:unhideWhenUsed="0"/>
+    <w:lsdException w:name="Dark List Accent 1" w:semiHidden="0" w:uiPriority="70" w:unhideWhenUsed="0"/>
+    <w:lsdException w:name="Colorful Shading Accent 1" w:semiHidden="0" w:uiPriority="71" w:unhideWhenUsed="0"/>
+    <w:lsdException w:name="Colorful List Accent 1" w:semiHidden="0" w:uiPriority="72" w:unhideWhenUsed="0"/>
+    <w:lsdException w:name="Colorful Grid Accent 1" w:semiHidden="0" w:uiPriority="73" w:unhideWhenUsed="0"/>
+    <w:lsdException w:name="Light Shading Accent 2" w:semiHidden="0" w:uiPriority="60" w:unhideWhenUsed="0"/>
+    <w:lsdException w:name="Light List Accent 2" w:semiHidden="0" w:uiPriority="61" w:unhideWhenUsed="0"/>
+    <w:lsdException w:name="Light Grid Accent 2" w:semiHidden="0" w:uiPriority="62" w:unhideWhenUsed="0"/>
+    <w:lsdException w:name="Medium Shading 1 Accent 2" w:semiHidden="0" w:uiPriority="63" w:unhideWhenUsed="0"/>
+    <w:lsdException w:name="Medium Shading 2 Accent 2" w:semiHidden="0" w:uiPriority="64" w:unhideWhenUsed="0"/>
+    <w:lsdException w:name="Medium List 1 Accent 2" w:semiHidden="0" w:uiPriority="65" w:unhideWhenUsed="0"/>
+    <w:lsdException w:name="Medium List 2 Accent 2" w:semiHidden="0" w:uiPriority="66" w:unhideWhenUsed="0"/>
+    <w:lsdException w:name="Medium Grid 1 Accent 2" w:semiHidden="0" w:uiPriority="67" w:unhideWhenUsed="0"/>
+    <w:lsdException w:name="Medium Grid 2 Accent 2" w:semiHidden="0" w:uiPriority="68" w:unhideWhenUsed="0"/>
+    <w:lsdException w:name="Medium Grid 3 Accent 2" w:semiHidden="0" w:uiPriority="69" w:unhideWhenUsed="0"/>
+    <w:lsdException w:name="Dark List Accent 2" w:semiHidden="0" w:uiPriority="70" w:unhideWhenUsed="0"/>
+    <w:lsdException w:name="Colorful Shading Accent 2" w:semiHidden="0" w:uiPriority="71" w:unhideWhenUsed="0"/>
+    <w:lsdException w:name="Colorful List Accent 2" w:semiHidden="0" w:uiPriority="72" w:unhideWhenUsed="0"/>
+    <w:lsdException w:name="Colorful Grid Accent 2" w:semiHidden="0" w:uiPriority="73" w:unhideWhenUsed="0"/>
+    <w:lsdException w:name="Light Shading Accent 3" w:semiHidden="0" w:uiPriority="60" w:unhideWhenUsed="0"/>
+    <w:lsdException w:name="Light List Accent 3" w:semiHidden="0" w:uiPriority="61" w:unhideWhenUsed="0"/>
+    <w:lsdException w:name="Light Grid Accent 3" w:semiHidden="0" w:uiPriority="62" w:unhideWhenUsed="0"/>
+    <w:lsdException w:name="Medium Shading 1 Accent 3" w:semiHidden="0" w:uiPriority="63" w:unhideWhenUsed="0"/>
+    <w:lsdException w:name="Medium Shading 2 Accent 3" w:semiHidden="0" w:uiPriority="64" w:unhideWhenUsed="0"/>
+    <w:lsdException w:name="Medium List 1 Accent 3" w:semiHidden="0" w:uiPriority="65" w:unhideWhenUsed="0"/>
+    <w:lsdException w:name="Medium List 2 Accent 3" w:semiHidden="0" w:uiPriority="66" w:unhideWhenUsed="0"/>
+    <w:lsdException w:name="Medium Grid 1 Accent 3" w:semiHidden="0" w:uiPriority="67" w:unhideWhenUsed="0"/>
+    <w:lsdException w:name="Medium Grid 2 Accent 3" w:semiHidden="0" w:uiPriority="68" w:unhideWhenUsed="0"/>
+    <w:lsdException w:name="Medium Grid 3 Accent 3" w:semiHidden="0" w:uiPriority="69" w:unhideWhenUsed="0"/>
+    <w:lsdException w:name="Dark List Accent 3" w:semiHidden="0" w:uiPriority="70" w:unhideWhenUsed="0"/>
+    <w:lsdException w:name="Colorful Shading Accent 3" w:semiHidden="0" w:uiPriority="71" w:unhideWhenUsed="0"/>
+    <w:lsdException w:name="Colorful List Accent 3" w:semiHidden="0" w:uiPriority="72" w:unhideWhenUsed="0"/>
+    <w:lsdException w:name="Colorful Grid Accent 3" w:semiHidden="0" w:uiPriority="73" w:unhideWhenUsed="0"/>
+    <w:lsdException w:name="Light Shading Accent 4" w:semiHidden="0" w:uiPriority="60" w:unhideWhenUsed="0"/>
+    <w:lsdException w:name="Light List Accent 4" w:semiHidden="0" w:uiPriority="61" w:unhideWhenUsed="0"/>
+    <w:lsdException w:name="Light Grid Accent 4" w:semiHidden="0" w:uiPriority="62" w:unhideWhenUsed="0"/>
+    <w:lsdException w:name="Medium Shading 1 Accent 4" w:semiHidden="0" w:uiPriority="63" w:unhideWhenUsed="0"/>
+    <w:lsdException w:name="Medium Shading 2 Accent 4" w:semiHidden="0" w:uiPriority="64" w:unhideWhenUsed="0"/>
+    <w:lsdException w:name="Medium List 1 Accent 4" w:semiHidden="0" w:uiPriority="65" w:unhideWhenUsed="0"/>
+    <w:lsdException w:name="Medium List 2 Accent 4" w:semiHidden="0" w:uiPriority="66" w:unhideWhenUsed="0"/>
+    <w:lsdException w:name="Medium Grid 1 Accent 4" w:semiHidden="0" w:uiPriority="67" w:unhideWhenUsed="0"/>
+    <w:lsdException w:name="Medium Grid 2 Accent 4" w:semiHidden="0" w:uiPriority="68" w:unhideWhenUsed="0"/>
+    <w:lsdException w:name="Medium Grid 3 Accent 4" w:semiHidden="0" w:uiPriority="69" w:unhideWhenUsed="0"/>
+    <w:lsdException w:name="Dark List Accent 4" w:semiHidden="0" w:uiPriority="70" w:unhideWhenUsed="0"/>
+    <w:lsdException w:name="Colorful Shading Accent 4" w:semiHidden="0" w:uiPriority="71" w:unhideWhenUsed="0"/>
+    <w:lsdException w:name="Colorful List Accent 4" w:semiHidden="0" w:uiPriority="72" w:unhideWhenUsed="0"/>
+    <w:lsdException w:name="Colorful Grid Accent 4" w:semiHidden="0" w:uiPriority="73" w:unhideWhenUsed="0"/>
+    <w:lsdException w:name="Light Shading Accent 5" w:semiHidden="0" w:uiPriority="60" w:unhideWhenUsed="0"/>
+    <w:lsdException w:name="Light List Accent 5" w:semiHidden="0" w:uiPriority="61" w:unhideWhenUsed="0"/>
+    <w:lsdException w:name="Light Grid Accent 5" w:semiHidden="0" w:uiPriority="62" w:unhideWhenUsed="0"/>
+    <w:lsdException w:name="Medium Shading 1 Accent 5" w:semiHidden="0" w:uiPriority="63" w:unhideWhenUsed="0"/>
+    <w:lsdException w:name="Medium Shading 2 Accent 5" w:semiHidden="0" w:uiPriority="64" w:unhideWhenUsed="0"/>
+    <w:lsdException w:name="Medium List 1 Accent 5" w:semiHidden="0" w:uiPriority="65" w:unhideWhenUsed="0"/>
+    <w:lsdException w:name="Medium List 2 Accent 5" w:semiHidden="0" w:uiPriority="66" w:unhideWhenUsed="0"/>
+    <w:lsdException w:name="Medium Grid 1 Accent 5" w:semiHidden="0" w:uiPriority="67" w:unhideWhenUsed="0"/>
+    <w:lsdException w:name="Medium Grid 2 Accent 5" w:semiHidden="0" w:uiPriority="68" w:unhideWhenUsed="0"/>
+    <w:lsdException w:name="Medium Grid 3 Accent 5" w:semiHidden="0" w:uiPriority="69" w:unhideWhenUsed="0"/>
+    <w:lsdException w:name="Dark List Accent 5" w:semiHidden="0" w:uiPriority="70" w:unhideWhenUsed="0"/>
+    <w:lsdException w:name="Colorful Shading Accent 5" w:semiHidden="0" w:uiPriority="71" w:unhideWhenUsed="0"/>
+    <w:lsdException w:name="Colorful List Accent 5" w:semiHidden="0" w:uiPriority="72" w:unhideWhenUsed="0"/>
+    <w:lsdException w:name="Colorful Grid Accent 5" w:semiHidden="0" w:uiPriority="73" w:unhideWhenUsed="0"/>
+    <w:lsdException w:name="Light Shading Accent 6" w:semiHidden="0" w:uiPriority="60" w:unhideWhenUsed="0"/>
+    <w:lsdException w:name="Light List Accent 6" w:semiHidden="0" w:uiPriority="61" w:unhideWhenUsed="0"/>
+    <w:lsdException w:name="Light Grid Accent 6" w:semiHidden="0" w:uiPriority="62" w:unhideWhenUsed="0"/>
+    <w:lsdException w:name="Medium Shading 1 Accent 6" w:semiHidden="0" w:uiPriority="63" w:unhideWhenUsed="0"/>
+    <w:lsdException w:name="Medium Shading 2 Accent 6" w:semiHidden="0" w:uiPriority="64" w:unhideWhenUsed="0"/>
+    <w:lsdException w:name="Medium List 1 Accent 6" w:semiHidden="0" w:uiPriority="65" w:unhideWhenUsed="0"/>
+    <w:lsdException w:name="Medium List 2 Accent 6" w:semiHidden="0" w:uiPriority="66" w:unhideWhenUsed="0"/>
+    <w:lsdException w:name="Medium Grid 1 Accent 6" w:semiHidden="0" w:uiPriority="67" w:unhideWhenUsed="0"/>
+    <w:lsdException w:name="Medium Grid 2 Accent 6" w:semiHidden="0" w:uiPriority="68" w:unhideWhenUsed="0"/>
+    <w:lsdException w:name="Medium Grid 3 Accent 6" w:semiHidden="0" w:uiPriority="69" w:unhideWhenUsed="0"/>
+    <w:lsdException w:name="Dark List Accent 6" w:semiHidden="0" w:uiPriority="70" w:unhideWhenUsed="0"/>
+    <w:lsdException w:name="Colorful Shading Accent 6" w:semiHidden="0" w:uiPriority="71" w:unhideWhenUsed="0"/>
+    <w:lsdException w:name="Colorful List Accent 6" w:semiHidden="0" w:uiPriority="72" w:unhideWhenUsed="0"/>
+    <w:lsdException w:name="Colorful Grid Accent 6" w:semiHidden="0" w:uiPriority="73" w:unhideWhenUsed="0"/>
+    <w:lsdException w:name="Subtle Emphasis" w:semiHidden="0" w:uiPriority="19" w:unhideWhenUsed="0" w:qFormat="1"/>
+    <w:lsdException w:name="Intense Emphasis" w:semiHidden="0" w:uiPriority="21" w:unhideWhenUsed="0" w:qFormat="1"/>
+    <w:lsdException w:name="Subtle Reference" w:semiHidden="0" w:uiPriority="31" w:unhideWhenUsed="0" w:qFormat="1"/>
+    <w:lsdException w:name="Intense Reference" w:semiHidden="0" w:uiPriority="32" w:unhideWhenUsed="0" w:qFormat="1"/>
+    <w:lsdException w:name="Book Title" w:semiHidden="0" w:uiPriority="33" w:unhideWhenUsed="0" w:qFormat="1"/>
+    <w:lsdException w:name="Bibliography" w:uiPriority="37"/>
+    <w:lsdException w:name="TOC Heading" w:uiPriority="39" w:qFormat="1"/>
   </w:latentStyles>
   <w:style w:type="paragraph" w:default="1" w:styleId="Normal">
     <w:name w:val="Normal"/>
     <w:qFormat/>
+    <w:rsid w:val="00A33CA9"/>
   </w:style>
   <w:style w:type="character" w:default="1" w:styleId="Fuentedeprrafopredeter">
     <w:name w:val="Default Paragraph Font"/>
@@ -2640,6 +3001,7 @@
     <w:uiPriority w:val="99"/>
     <w:semiHidden/>
     <w:unhideWhenUsed/>
+    <w:qFormat/>
     <w:tblPr>
       <w:tblInd w:w="0" w:type="dxa"/>
       <w:tblCellMar>
@@ -2722,6 +3084,36 @@
       <w:u w:val="single"/>
     </w:rPr>
   </w:style>
+  <w:style w:type="paragraph" w:styleId="Textodeglobo">
+    <w:name w:val="Balloon Text"/>
+    <w:basedOn w:val="Normal"/>
+    <w:link w:val="TextodegloboCar"/>
+    <w:uiPriority w:val="99"/>
+    <w:semiHidden/>
+    <w:unhideWhenUsed/>
+    <w:rsid w:val="0089188A"/>
+    <w:pPr>
+      <w:spacing w:after="0" w:line="240" w:lineRule="auto"/>
+    </w:pPr>
+    <w:rPr>
+      <w:rFonts w:ascii="Tahoma" w:hAnsi="Tahoma" w:cs="Tahoma"/>
+      <w:sz w:val="16"/>
+      <w:szCs w:val="16"/>
+    </w:rPr>
+  </w:style>
+  <w:style w:type="character" w:customStyle="1" w:styleId="TextodegloboCar">
+    <w:name w:val="Texto de globo Car"/>
+    <w:basedOn w:val="Fuentedeprrafopredeter"/>
+    <w:link w:val="Textodeglobo"/>
+    <w:uiPriority w:val="99"/>
+    <w:semiHidden/>
+    <w:rsid w:val="0089188A"/>
+    <w:rPr>
+      <w:rFonts w:ascii="Tahoma" w:hAnsi="Tahoma" w:cs="Tahoma"/>
+      <w:sz w:val="16"/>
+      <w:szCs w:val="16"/>
+    </w:rPr>
+  </w:style>
 </w:styles>
 </file>
 
@@ -2768,7 +3160,7 @@
     </a:clrScheme>
     <a:fontScheme name="Office">
       <a:majorFont>
-        <a:latin typeface="Calibri Light" panose="020F0302020204030204"/>
+        <a:latin typeface="Calibri Light"/>
         <a:ea typeface=""/>
         <a:cs typeface=""/>
         <a:font script="Jpan" typeface="ＭＳ ゴシック"/>
@@ -2803,7 +3195,7 @@
         <a:font script="Geor" typeface="Sylfaen"/>
       </a:majorFont>
       <a:minorFont>
-        <a:latin typeface="Calibri" panose="020F0502020204030204"/>
+        <a:latin typeface="Calibri"/>
         <a:ea typeface=""/>
         <a:cs typeface=""/>
         <a:font script="Jpan" typeface="ＭＳ 明朝"/>
@@ -2980,8 +3372,20 @@
   <a:extraClrSchemeLst/>
   <a:extLst>
     <a:ext uri="{05A4C25C-085E-4340-85A3-A5531E510DB2}">
-      <thm15:themeFamily xmlns:thm15="http://schemas.microsoft.com/office/thememl/2012/main" name="Office Theme" id="{62F939B6-93AF-4DB8-9C6B-D6C7DFDC589F}" vid="{4A3C46E8-61CC-4603-A589-7422A47A8E4A}"/>
+      <thm15:themeFamily xmlns:thm15="http://schemas.microsoft.com/office/thememl/2012/main" xmlns="" name="Office Theme" id="{62F939B6-93AF-4DB8-9C6B-D6C7DFDC589F}" vid="{4A3C46E8-61CC-4603-A589-7422A47A8E4A}"/>
     </a:ext>
   </a:extLst>
 </a:theme>
+</file>
+
+<file path=customXml/item1.xml><?xml version="1.0" encoding="utf-8"?>
+<b:Sources xmlns:b="http://schemas.openxmlformats.org/officeDocument/2006/bibliography" xmlns="http://schemas.openxmlformats.org/officeDocument/2006/bibliography" SelectedStyle="\APA.XSL" StyleName="APA"/>
+</file>
+
+<file path=customXml/itemProps1.xml><?xml version="1.0" encoding="utf-8"?>
+<ds:datastoreItem xmlns:ds="http://schemas.openxmlformats.org/officeDocument/2006/customXml" ds:itemID="{07CCFC7F-9AB8-4FAD-BFEB-088E6D97D590}">
+  <ds:schemaRefs>
+    <ds:schemaRef ds:uri="http://schemas.openxmlformats.org/officeDocument/2006/bibliography"/>
+  </ds:schemaRefs>
+</ds:datastoreItem>
 </file>
</xml_diff>